<commit_message>
Actualizacion Mod de CU.
Agregado diagrama al documento.
</commit_message>
<xml_diff>
--- a/Analisis y Diseño/Modelo de Casos de Uso/Modelo de Casos de Uso.docx
+++ b/Analisis y Diseño/Modelo de Casos de Uso/Modelo de Casos de Uso.docx
@@ -426,7 +426,7 @@
                                             </pic:cNvPicPr>
                                           </pic:nvPicPr>
                                           <pic:blipFill>
-                                            <a:blip r:embed="rId10">
+                                            <a:blip r:embed="rId12">
                                               <a:extLst>
                                                 <a:ext uri="{28A0092B-C50C-407E-A947-70E740481C1C}">
                                                   <a14:useLocalDpi xmlns:a14="http://schemas.microsoft.com/office/drawing/2010/main" val="0"/>
@@ -496,7 +496,7 @@
                                           </pic:cNvPicPr>
                                         </pic:nvPicPr>
                                         <pic:blipFill>
-                                          <a:blip r:embed="rId11">
+                                          <a:blip r:embed="rId13">
                                             <a:extLst>
                                               <a:ext uri="{28A0092B-C50C-407E-A947-70E740481C1C}">
                                                 <a14:useLocalDpi xmlns:a14="http://schemas.microsoft.com/office/drawing/2010/main" val="0"/>
@@ -558,6 +558,7 @@
             <w:dataBinding w:prefixMappings="xmlns:ns0='http://schemas.openxmlformats.org/package/2006/metadata/core-properties' xmlns:ns1='http://purl.org/dc/elements/1.1/'" w:xpath="/ns0:coreProperties[1]/ns1:title[1]" w:storeItemID="{6C3C8BC8-F283-45AE-878A-BAB7291924A1}"/>
             <w:text/>
           </w:sdtPr>
+          <w:sdtEndPr/>
           <w:sdtContent>
             <w:p>
               <w:pPr>
@@ -591,6 +592,7 @@
             <w:dataBinding w:prefixMappings="xmlns:ns0='http://schemas.openxmlformats.org/package/2006/metadata/core-properties' xmlns:ns1='http://purl.org/dc/elements/1.1/'" w:xpath="/ns0:coreProperties[1]/ns1:subject[1]" w:storeItemID="{6C3C8BC8-F283-45AE-878A-BAB7291924A1}"/>
             <w:text/>
           </w:sdtPr>
+          <w:sdtEndPr/>
           <w:sdtContent>
             <w:p>
               <w:pPr>
@@ -657,6 +659,7 @@
             <w:dataBinding w:prefixMappings="xmlns:ns0='http://schemas.openxmlformats.org/officeDocument/2006/extended-properties' " w:xpath="/ns0:Properties[1]/ns0:Company[1]" w:storeItemID="{6668398D-A668-4E3E-A5EB-62B293D839F1}"/>
             <w:text/>
           </w:sdtPr>
+          <w:sdtEndPr/>
           <w:sdtContent>
             <w:p>
               <w:pPr>
@@ -789,7 +792,7 @@
                                               </pic:cNvPicPr>
                                             </pic:nvPicPr>
                                             <pic:blipFill>
-                                              <a:blip r:embed="rId11">
+                                              <a:blip r:embed="rId13">
                                                 <a:extLst>
                                                   <a:ext uri="{28A0092B-C50C-407E-A947-70E740481C1C}">
                                                     <a14:useLocalDpi xmlns:a14="http://schemas.microsoft.com/office/drawing/2010/main" val="0"/>
@@ -873,7 +876,7 @@
                                         </pic:cNvPicPr>
                                       </pic:nvPicPr>
                                       <pic:blipFill>
-                                        <a:blip r:embed="rId11">
+                                        <a:blip r:embed="rId13">
                                           <a:extLst>
                                             <a:ext uri="{28A0092B-C50C-407E-A947-70E740481C1C}">
                                               <a14:useLocalDpi xmlns:a14="http://schemas.microsoft.com/office/drawing/2010/main" val="0"/>
@@ -1009,7 +1012,7 @@
                                               </pic:cNvPicPr>
                                             </pic:nvPicPr>
                                             <pic:blipFill>
-                                              <a:blip r:embed="rId11">
+                                              <a:blip r:embed="rId13">
                                                 <a:extLst>
                                                   <a:ext uri="{28A0092B-C50C-407E-A947-70E740481C1C}">
                                                     <a14:useLocalDpi xmlns:a14="http://schemas.microsoft.com/office/drawing/2010/main" val="0"/>
@@ -1093,7 +1096,7 @@
                                         </pic:cNvPicPr>
                                       </pic:nvPicPr>
                                       <pic:blipFill>
-                                        <a:blip r:embed="rId11">
+                                        <a:blip r:embed="rId13">
                                           <a:extLst>
                                             <a:ext uri="{28A0092B-C50C-407E-A947-70E740481C1C}">
                                               <a14:useLocalDpi xmlns:a14="http://schemas.microsoft.com/office/drawing/2010/main" val="0"/>
@@ -1226,7 +1229,7 @@
                                               </pic:cNvPicPr>
                                             </pic:nvPicPr>
                                             <pic:blipFill>
-                                              <a:blip r:embed="rId11">
+                                              <a:blip r:embed="rId13">
                                                 <a:extLst>
                                                   <a:ext uri="{28A0092B-C50C-407E-A947-70E740481C1C}">
                                                     <a14:useLocalDpi xmlns:a14="http://schemas.microsoft.com/office/drawing/2010/main" val="0"/>
@@ -1310,7 +1313,7 @@
                                         </pic:cNvPicPr>
                                       </pic:nvPicPr>
                                       <pic:blipFill>
-                                        <a:blip r:embed="rId11">
+                                        <a:blip r:embed="rId13">
                                           <a:extLst>
                                             <a:ext uri="{28A0092B-C50C-407E-A947-70E740481C1C}">
                                               <a14:useLocalDpi xmlns:a14="http://schemas.microsoft.com/office/drawing/2010/main" val="0"/>
@@ -1688,6 +1691,7 @@
           <w:docPartUnique/>
         </w:docPartObj>
       </w:sdtPr>
+      <w:sdtEndPr/>
       <w:sdtContent>
         <w:p>
           <w:pPr>
@@ -2714,6 +2718,7 @@
         <w:dataBinding w:prefixMappings="xmlns:ns0='http://purl.org/dc/elements/1.1/' xmlns:ns1='http://schemas.openxmlformats.org/package/2006/metadata/core-properties' " w:xpath="/ns1:coreProperties[1]/ns0:title[1]" w:storeItemID="{6C3C8BC8-F283-45AE-878A-BAB7291924A1}"/>
         <w:text/>
       </w:sdtPr>
+      <w:sdtEndPr/>
       <w:sdtContent>
         <w:p>
           <w:pPr>
@@ -5178,7 +5183,7 @@
                     </pic:cNvPicPr>
                   </pic:nvPicPr>
                   <pic:blipFill>
-                    <a:blip r:embed="rId12">
+                    <a:blip r:embed="rId14">
                       <a:extLst>
                         <a:ext uri="{28A0092B-C50C-407E-A947-70E740481C1C}">
                           <a14:useLocalDpi xmlns:a14="http://schemas.microsoft.com/office/drawing/2010/main" val="0"/>
@@ -5249,7 +5254,7 @@
                     </pic:cNvPicPr>
                   </pic:nvPicPr>
                   <pic:blipFill>
-                    <a:blip r:embed="rId13">
+                    <a:blip r:embed="rId15">
                       <a:extLst>
                         <a:ext uri="{28A0092B-C50C-407E-A947-70E740481C1C}">
                           <a14:useLocalDpi xmlns:a14="http://schemas.microsoft.com/office/drawing/2010/main" val="0"/>
@@ -5476,7 +5481,7 @@
                     </pic:cNvPicPr>
                   </pic:nvPicPr>
                   <pic:blipFill>
-                    <a:blip r:embed="rId14" cstate="print">
+                    <a:blip r:embed="rId16" cstate="print">
                       <a:extLst>
                         <a:ext uri="{28A0092B-C50C-407E-A947-70E740481C1C}">
                           <a14:useLocalDpi xmlns:a14="http://schemas.microsoft.com/office/drawing/2010/main" val="0"/>
@@ -5543,7 +5548,7 @@
                     </pic:cNvPicPr>
                   </pic:nvPicPr>
                   <pic:blipFill>
-                    <a:blip r:embed="rId15">
+                    <a:blip r:embed="rId17">
                       <a:extLst>
                         <a:ext uri="{28A0092B-C50C-407E-A947-70E740481C1C}">
                           <a14:useLocalDpi xmlns:a14="http://schemas.microsoft.com/office/drawing/2010/main" val="0"/>
@@ -5732,7 +5737,7 @@
                     </pic:cNvPicPr>
                   </pic:nvPicPr>
                   <pic:blipFill>
-                    <a:blip r:embed="rId16" cstate="print">
+                    <a:blip r:embed="rId18" cstate="print">
                       <a:extLst>
                         <a:ext uri="{28A0092B-C50C-407E-A947-70E740481C1C}">
                           <a14:useLocalDpi xmlns:a14="http://schemas.microsoft.com/office/drawing/2010/main" val="0"/>
@@ -5802,7 +5807,7 @@
                     </pic:cNvPicPr>
                   </pic:nvPicPr>
                   <pic:blipFill>
-                    <a:blip r:embed="rId17">
+                    <a:blip r:embed="rId19">
                       <a:extLst>
                         <a:ext uri="{28A0092B-C50C-407E-A947-70E740481C1C}">
                           <a14:useLocalDpi xmlns:a14="http://schemas.microsoft.com/office/drawing/2010/main" val="0"/>
@@ -6039,7 +6044,7 @@
                     </pic:cNvPicPr>
                   </pic:nvPicPr>
                   <pic:blipFill>
-                    <a:blip r:embed="rId18">
+                    <a:blip r:embed="rId20">
                       <a:extLst>
                         <a:ext uri="{28A0092B-C50C-407E-A947-70E740481C1C}">
                           <a14:useLocalDpi xmlns:a14="http://schemas.microsoft.com/office/drawing/2010/main" val="0"/>
@@ -6106,7 +6111,7 @@
                     </pic:cNvPicPr>
                   </pic:nvPicPr>
                   <pic:blipFill>
-                    <a:blip r:embed="rId19">
+                    <a:blip r:embed="rId21">
                       <a:extLst>
                         <a:ext uri="{28A0092B-C50C-407E-A947-70E740481C1C}">
                           <a14:useLocalDpi xmlns:a14="http://schemas.microsoft.com/office/drawing/2010/main" val="0"/>
@@ -6298,7 +6303,7 @@
                     </pic:cNvPicPr>
                   </pic:nvPicPr>
                   <pic:blipFill>
-                    <a:blip r:embed="rId20" cstate="print">
+                    <a:blip r:embed="rId22" cstate="print">
                       <a:extLst>
                         <a:ext uri="{28A0092B-C50C-407E-A947-70E740481C1C}">
                           <a14:useLocalDpi xmlns:a14="http://schemas.microsoft.com/office/drawing/2010/main" val="0"/>
@@ -6368,7 +6373,7 @@
                     </pic:cNvPicPr>
                   </pic:nvPicPr>
                   <pic:blipFill>
-                    <a:blip r:embed="rId21">
+                    <a:blip r:embed="rId23">
                       <a:extLst>
                         <a:ext uri="{28A0092B-C50C-407E-A947-70E740481C1C}">
                           <a14:useLocalDpi xmlns:a14="http://schemas.microsoft.com/office/drawing/2010/main" val="0"/>
@@ -6604,7 +6609,7 @@
                     </pic:cNvPicPr>
                   </pic:nvPicPr>
                   <pic:blipFill>
-                    <a:blip r:embed="rId22" cstate="print">
+                    <a:blip r:embed="rId24" cstate="print">
                       <a:extLst>
                         <a:ext uri="{28A0092B-C50C-407E-A947-70E740481C1C}">
                           <a14:useLocalDpi xmlns:a14="http://schemas.microsoft.com/office/drawing/2010/main" val="0"/>
@@ -6671,7 +6676,7 @@
                     </pic:cNvPicPr>
                   </pic:nvPicPr>
                   <pic:blipFill>
-                    <a:blip r:embed="rId23">
+                    <a:blip r:embed="rId25">
                       <a:extLst>
                         <a:ext uri="{28A0092B-C50C-407E-A947-70E740481C1C}">
                           <a14:useLocalDpi xmlns:a14="http://schemas.microsoft.com/office/drawing/2010/main" val="0"/>
@@ -6860,7 +6865,7 @@
                     </pic:cNvPicPr>
                   </pic:nvPicPr>
                   <pic:blipFill>
-                    <a:blip r:embed="rId24">
+                    <a:blip r:embed="rId26">
                       <a:extLst>
                         <a:ext uri="{28A0092B-C50C-407E-A947-70E740481C1C}">
                           <a14:useLocalDpi xmlns:a14="http://schemas.microsoft.com/office/drawing/2010/main" val="0"/>
@@ -6930,7 +6935,7 @@
                     </pic:cNvPicPr>
                   </pic:nvPicPr>
                   <pic:blipFill>
-                    <a:blip r:embed="rId25">
+                    <a:blip r:embed="rId27">
                       <a:extLst>
                         <a:ext uri="{28A0092B-C50C-407E-A947-70E740481C1C}">
                           <a14:useLocalDpi xmlns:a14="http://schemas.microsoft.com/office/drawing/2010/main" val="0"/>
@@ -7155,7 +7160,7 @@
                     </pic:cNvPicPr>
                   </pic:nvPicPr>
                   <pic:blipFill>
-                    <a:blip r:embed="rId26" cstate="print">
+                    <a:blip r:embed="rId28" cstate="print">
                       <a:extLst>
                         <a:ext uri="{28A0092B-C50C-407E-A947-70E740481C1C}">
                           <a14:useLocalDpi xmlns:a14="http://schemas.microsoft.com/office/drawing/2010/main" val="0"/>
@@ -7222,7 +7227,7 @@
                     </pic:cNvPicPr>
                   </pic:nvPicPr>
                   <pic:blipFill>
-                    <a:blip r:embed="rId27">
+                    <a:blip r:embed="rId29">
                       <a:extLst>
                         <a:ext uri="{28A0092B-C50C-407E-A947-70E740481C1C}">
                           <a14:useLocalDpi xmlns:a14="http://schemas.microsoft.com/office/drawing/2010/main" val="0"/>
@@ -7411,7 +7416,7 @@
                     </pic:cNvPicPr>
                   </pic:nvPicPr>
                   <pic:blipFill>
-                    <a:blip r:embed="rId28" cstate="print">
+                    <a:blip r:embed="rId30" cstate="print">
                       <a:extLst>
                         <a:ext uri="{28A0092B-C50C-407E-A947-70E740481C1C}">
                           <a14:useLocalDpi xmlns:a14="http://schemas.microsoft.com/office/drawing/2010/main" val="0"/>
@@ -7478,7 +7483,7 @@
                     </pic:cNvPicPr>
                   </pic:nvPicPr>
                   <pic:blipFill>
-                    <a:blip r:embed="rId29">
+                    <a:blip r:embed="rId31">
                       <a:extLst>
                         <a:ext uri="{28A0092B-C50C-407E-A947-70E740481C1C}">
                           <a14:useLocalDpi xmlns:a14="http://schemas.microsoft.com/office/drawing/2010/main" val="0"/>
@@ -7694,7 +7699,7 @@
                     </pic:cNvPicPr>
                   </pic:nvPicPr>
                   <pic:blipFill>
-                    <a:blip r:embed="rId30">
+                    <a:blip r:embed="rId32">
                       <a:extLst>
                         <a:ext uri="{28A0092B-C50C-407E-A947-70E740481C1C}">
                           <a14:useLocalDpi xmlns:a14="http://schemas.microsoft.com/office/drawing/2010/main" val="0"/>
@@ -7761,7 +7766,7 @@
                     </pic:cNvPicPr>
                   </pic:nvPicPr>
                   <pic:blipFill>
-                    <a:blip r:embed="rId31">
+                    <a:blip r:embed="rId33">
                       <a:extLst>
                         <a:ext uri="{28A0092B-C50C-407E-A947-70E740481C1C}">
                           <a14:useLocalDpi xmlns:a14="http://schemas.microsoft.com/office/drawing/2010/main" val="0"/>
@@ -7985,7 +7990,7 @@
                     </pic:cNvPicPr>
                   </pic:nvPicPr>
                   <pic:blipFill>
-                    <a:blip r:embed="rId32" cstate="print">
+                    <a:blip r:embed="rId34" cstate="print">
                       <a:extLst>
                         <a:ext uri="{28A0092B-C50C-407E-A947-70E740481C1C}">
                           <a14:useLocalDpi xmlns:a14="http://schemas.microsoft.com/office/drawing/2010/main" val="0"/>
@@ -8053,7 +8058,7 @@
                     </pic:cNvPicPr>
                   </pic:nvPicPr>
                   <pic:blipFill>
-                    <a:blip r:embed="rId33">
+                    <a:blip r:embed="rId35">
                       <a:extLst>
                         <a:ext uri="{28A0092B-C50C-407E-A947-70E740481C1C}">
                           <a14:useLocalDpi xmlns:a14="http://schemas.microsoft.com/office/drawing/2010/main" val="0"/>
@@ -8241,7 +8246,7 @@
                     </pic:cNvPicPr>
                   </pic:nvPicPr>
                   <pic:blipFill>
-                    <a:blip r:embed="rId34" cstate="print">
+                    <a:blip r:embed="rId36" cstate="print">
                       <a:extLst>
                         <a:ext uri="{28A0092B-C50C-407E-A947-70E740481C1C}">
                           <a14:useLocalDpi xmlns:a14="http://schemas.microsoft.com/office/drawing/2010/main" val="0"/>
@@ -8309,7 +8314,7 @@
                     </pic:cNvPicPr>
                   </pic:nvPicPr>
                   <pic:blipFill>
-                    <a:blip r:embed="rId35">
+                    <a:blip r:embed="rId37">
                       <a:extLst>
                         <a:ext uri="{28A0092B-C50C-407E-A947-70E740481C1C}">
                           <a14:useLocalDpi xmlns:a14="http://schemas.microsoft.com/office/drawing/2010/main" val="0"/>
@@ -8510,7 +8515,7 @@
                     </pic:cNvPicPr>
                   </pic:nvPicPr>
                   <pic:blipFill>
-                    <a:blip r:embed="rId36">
+                    <a:blip r:embed="rId38">
                       <a:extLst>
                         <a:ext uri="{28A0092B-C50C-407E-A947-70E740481C1C}">
                           <a14:useLocalDpi xmlns:a14="http://schemas.microsoft.com/office/drawing/2010/main" val="0"/>
@@ -8578,7 +8583,7 @@
                     </pic:cNvPicPr>
                   </pic:nvPicPr>
                   <pic:blipFill>
-                    <a:blip r:embed="rId37">
+                    <a:blip r:embed="rId39">
                       <a:extLst>
                         <a:ext uri="{28A0092B-C50C-407E-A947-70E740481C1C}">
                           <a14:useLocalDpi xmlns:a14="http://schemas.microsoft.com/office/drawing/2010/main" val="0"/>
@@ -8787,7 +8792,7 @@
                     </pic:cNvPicPr>
                   </pic:nvPicPr>
                   <pic:blipFill>
-                    <a:blip r:embed="rId38">
+                    <a:blip r:embed="rId40">
                       <a:extLst>
                         <a:ext uri="{28A0092B-C50C-407E-A947-70E740481C1C}">
                           <a14:useLocalDpi xmlns:a14="http://schemas.microsoft.com/office/drawing/2010/main" val="0"/>
@@ -8857,7 +8862,7 @@
                     </pic:cNvPicPr>
                   </pic:nvPicPr>
                   <pic:blipFill>
-                    <a:blip r:embed="rId39">
+                    <a:blip r:embed="rId41">
                       <a:extLst>
                         <a:ext uri="{28A0092B-C50C-407E-A947-70E740481C1C}">
                           <a14:useLocalDpi xmlns:a14="http://schemas.microsoft.com/office/drawing/2010/main" val="0"/>
@@ -9062,7 +9067,7 @@
                     </pic:cNvPicPr>
                   </pic:nvPicPr>
                   <pic:blipFill>
-                    <a:blip r:embed="rId40">
+                    <a:blip r:embed="rId42">
                       <a:extLst>
                         <a:ext uri="{28A0092B-C50C-407E-A947-70E740481C1C}">
                           <a14:useLocalDpi xmlns:a14="http://schemas.microsoft.com/office/drawing/2010/main" val="0"/>
@@ -9129,7 +9134,7 @@
                     </pic:cNvPicPr>
                   </pic:nvPicPr>
                   <pic:blipFill>
-                    <a:blip r:embed="rId41">
+                    <a:blip r:embed="rId43">
                       <a:extLst>
                         <a:ext uri="{28A0092B-C50C-407E-A947-70E740481C1C}">
                           <a14:useLocalDpi xmlns:a14="http://schemas.microsoft.com/office/drawing/2010/main" val="0"/>
@@ -9347,7 +9352,7 @@
                     </pic:cNvPicPr>
                   </pic:nvPicPr>
                   <pic:blipFill>
-                    <a:blip r:embed="rId42" cstate="print">
+                    <a:blip r:embed="rId44" cstate="print">
                       <a:extLst>
                         <a:ext uri="{28A0092B-C50C-407E-A947-70E740481C1C}">
                           <a14:useLocalDpi xmlns:a14="http://schemas.microsoft.com/office/drawing/2010/main" val="0"/>
@@ -9414,7 +9419,7 @@
                     </pic:cNvPicPr>
                   </pic:nvPicPr>
                   <pic:blipFill>
-                    <a:blip r:embed="rId43">
+                    <a:blip r:embed="rId45">
                       <a:extLst>
                         <a:ext uri="{28A0092B-C50C-407E-A947-70E740481C1C}">
                           <a14:useLocalDpi xmlns:a14="http://schemas.microsoft.com/office/drawing/2010/main" val="0"/>
@@ -9620,7 +9625,7 @@
                     </pic:cNvPicPr>
                   </pic:nvPicPr>
                   <pic:blipFill>
-                    <a:blip r:embed="rId44">
+                    <a:blip r:embed="rId46">
                       <a:extLst>
                         <a:ext uri="{28A0092B-C50C-407E-A947-70E740481C1C}">
                           <a14:useLocalDpi xmlns:a14="http://schemas.microsoft.com/office/drawing/2010/main" val="0"/>
@@ -9687,7 +9692,7 @@
                     </pic:cNvPicPr>
                   </pic:nvPicPr>
                   <pic:blipFill>
-                    <a:blip r:embed="rId45">
+                    <a:blip r:embed="rId47">
                       <a:extLst>
                         <a:ext uri="{28A0092B-C50C-407E-A947-70E740481C1C}">
                           <a14:useLocalDpi xmlns:a14="http://schemas.microsoft.com/office/drawing/2010/main" val="0"/>
@@ -9868,7 +9873,7 @@
                     </pic:cNvPicPr>
                   </pic:nvPicPr>
                   <pic:blipFill>
-                    <a:blip r:embed="rId46">
+                    <a:blip r:embed="rId48">
                       <a:extLst>
                         <a:ext uri="{28A0092B-C50C-407E-A947-70E740481C1C}">
                           <a14:useLocalDpi xmlns:a14="http://schemas.microsoft.com/office/drawing/2010/main" val="0"/>
@@ -9938,7 +9943,7 @@
                     </pic:cNvPicPr>
                   </pic:nvPicPr>
                   <pic:blipFill>
-                    <a:blip r:embed="rId47">
+                    <a:blip r:embed="rId49">
                       <a:extLst>
                         <a:ext uri="{28A0092B-C50C-407E-A947-70E740481C1C}">
                           <a14:useLocalDpi xmlns:a14="http://schemas.microsoft.com/office/drawing/2010/main" val="0"/>
@@ -10134,7 +10139,7 @@
                     </pic:cNvPicPr>
                   </pic:nvPicPr>
                   <pic:blipFill>
-                    <a:blip r:embed="rId48">
+                    <a:blip r:embed="rId50">
                       <a:extLst>
                         <a:ext uri="{28A0092B-C50C-407E-A947-70E740481C1C}">
                           <a14:useLocalDpi xmlns:a14="http://schemas.microsoft.com/office/drawing/2010/main" val="0"/>
@@ -10205,7 +10210,7 @@
                     </pic:cNvPicPr>
                   </pic:nvPicPr>
                   <pic:blipFill>
-                    <a:blip r:embed="rId49">
+                    <a:blip r:embed="rId51">
                       <a:extLst>
                         <a:ext uri="{28A0092B-C50C-407E-A947-70E740481C1C}">
                           <a14:useLocalDpi xmlns:a14="http://schemas.microsoft.com/office/drawing/2010/main" val="0"/>
@@ -10400,7 +10405,7 @@
                     </pic:cNvPicPr>
                   </pic:nvPicPr>
                   <pic:blipFill>
-                    <a:blip r:embed="rId50">
+                    <a:blip r:embed="rId52">
                       <a:extLst>
                         <a:ext uri="{28A0092B-C50C-407E-A947-70E740481C1C}">
                           <a14:useLocalDpi xmlns:a14="http://schemas.microsoft.com/office/drawing/2010/main" val="0"/>
@@ -10467,7 +10472,7 @@
                     </pic:cNvPicPr>
                   </pic:nvPicPr>
                   <pic:blipFill>
-                    <a:blip r:embed="rId51">
+                    <a:blip r:embed="rId53">
                       <a:extLst>
                         <a:ext uri="{28A0092B-C50C-407E-A947-70E740481C1C}">
                           <a14:useLocalDpi xmlns:a14="http://schemas.microsoft.com/office/drawing/2010/main" val="0"/>
@@ -10687,7 +10692,7 @@
                     </pic:cNvPicPr>
                   </pic:nvPicPr>
                   <pic:blipFill>
-                    <a:blip r:embed="rId52">
+                    <a:blip r:embed="rId54">
                       <a:extLst>
                         <a:ext uri="{28A0092B-C50C-407E-A947-70E740481C1C}">
                           <a14:useLocalDpi xmlns:a14="http://schemas.microsoft.com/office/drawing/2010/main" val="0"/>
@@ -10758,7 +10763,7 @@
                     </pic:cNvPicPr>
                   </pic:nvPicPr>
                   <pic:blipFill>
-                    <a:blip r:embed="rId53">
+                    <a:blip r:embed="rId55">
                       <a:extLst>
                         <a:ext uri="{28A0092B-C50C-407E-A947-70E740481C1C}">
                           <a14:useLocalDpi xmlns:a14="http://schemas.microsoft.com/office/drawing/2010/main" val="0"/>
@@ -10882,7 +10887,7 @@
                     </pic:cNvPicPr>
                   </pic:nvPicPr>
                   <pic:blipFill>
-                    <a:blip r:embed="rId54">
+                    <a:blip r:embed="rId56">
                       <a:extLst>
                         <a:ext uri="{28A0092B-C50C-407E-A947-70E740481C1C}">
                           <a14:useLocalDpi xmlns:a14="http://schemas.microsoft.com/office/drawing/2010/main" val="0"/>
@@ -10922,75 +10927,11 @@
       <w:bookmarkStart w:id="143" w:name="_Toc257615423"/>
       <w:bookmarkStart w:id="144" w:name="_Toc494850339"/>
       <w:r>
+        <w:lastRenderedPageBreak/>
         <w:t>Diagramas de Paquetes</w:t>
       </w:r>
-      <w:bookmarkStart w:id="145" w:name="_GoBack"/>
       <w:bookmarkEnd w:id="143"/>
       <w:bookmarkEnd w:id="144"/>
-      <w:bookmarkEnd w:id="145"/>
-    </w:p>
-    <w:p>
-      <w:pPr>
-        <w:pStyle w:val="PSI-Comentario"/>
-      </w:pPr>
-      <w:r>
-        <w:t>[</w:t>
-      </w:r>
-      <w:r>
-        <w:t>Los diagramas de Paquetes se usan para reflejar la organización de</w:t>
-      </w:r>
-      <w:r>
-        <w:t xml:space="preserve"> </w:t>
-      </w:r>
-      <w:r>
-        <w:t xml:space="preserve">paquetes y sus elementos. Los usos más comunes de </w:t>
-      </w:r>
-      <w:r>
-        <w:t>estos</w:t>
-      </w:r>
-      <w:r>
-        <w:t xml:space="preserve"> diagrama</w:t>
-      </w:r>
-      <w:r>
-        <w:t>s,</w:t>
-      </w:r>
-      <w:r>
-        <w:t xml:space="preserve"> son para organizar diagramas de casos de uso y diagramas de</w:t>
-      </w:r>
-      <w:r>
-        <w:t xml:space="preserve"> </w:t>
-      </w:r>
-      <w:r>
-        <w:t>clases, estos paquetes son como grandes contenedores de clases.</w:t>
-      </w:r>
-    </w:p>
-    <w:p>
-      <w:pPr>
-        <w:pStyle w:val="PSI-Comentario"/>
-      </w:pPr>
-      <w:r>
-        <w:t>Los elementos contenidos en un paquete comparten el mismo espacio de</w:t>
-      </w:r>
-      <w:r>
-        <w:t xml:space="preserve"> </w:t>
-      </w:r>
-      <w:r>
-        <w:t>nombres, esto significa que los elementos contenidos en un mismo espacio</w:t>
-      </w:r>
-      <w:r>
-        <w:t xml:space="preserve"> </w:t>
-      </w:r>
-      <w:r>
-        <w:t>de nombres específico deben tener nombres únicos</w:t>
-      </w:r>
-      <w:r>
-        <w:t>.]</w:t>
-      </w:r>
-    </w:p>
-    <w:p>
-      <w:pPr>
-        <w:pStyle w:val="PSI-Comentario"/>
-      </w:pPr>
     </w:p>
     <w:p>
       <w:r>
@@ -10998,12 +10939,11 @@
           <w:noProof/>
           <w:lang w:val="es-AR" w:eastAsia="es-AR"/>
         </w:rPr>
-        <w:lastRenderedPageBreak/>
         <w:drawing>
-          <wp:inline distT="0" distB="0" distL="0" distR="0" wp14:anchorId="60A569B9" wp14:editId="44D5BD4B">
-            <wp:extent cx="3955311" cy="2829244"/>
-            <wp:effectExtent l="19050" t="0" r="7089" b="0"/>
-            <wp:docPr id="12" name="8 Imagen" descr="Diagrama4.JPG"/>
+          <wp:inline distT="0" distB="0" distL="0" distR="0">
+            <wp:extent cx="3390900" cy="4057650"/>
+            <wp:effectExtent l="0" t="0" r="0" b="0"/>
+            <wp:docPr id="10" name="Imagen 10" descr="C:\Users\User\Documents\UNPA\3° Año\Laboratorio de Desarrollo de Software\Diagramas\Diagramas\Diagrama Paquetes V1.jpg"/>
             <wp:cNvGraphicFramePr>
               <a:graphicFrameLocks xmlns:a="http://schemas.openxmlformats.org/drawingml/2006/main" noChangeAspect="1"/>
             </wp:cNvGraphicFramePr>
@@ -11011,23 +10951,36 @@
               <a:graphicData uri="http://schemas.openxmlformats.org/drawingml/2006/picture">
                 <pic:pic xmlns:pic="http://schemas.openxmlformats.org/drawingml/2006/picture">
                   <pic:nvPicPr>
-                    <pic:cNvPr id="0" name="Diagrama4.JPG"/>
-                    <pic:cNvPicPr/>
+                    <pic:cNvPr id="0" name="Picture 1" descr="C:\Users\User\Documents\UNPA\3° Año\Laboratorio de Desarrollo de Software\Diagramas\Diagramas\Diagrama Paquetes V1.jpg"/>
+                    <pic:cNvPicPr>
+                      <a:picLocks noChangeAspect="1" noChangeArrowheads="1"/>
+                    </pic:cNvPicPr>
                   </pic:nvPicPr>
                   <pic:blipFill>
-                    <a:blip r:embed="rId55" cstate="print"/>
+                    <a:blip r:embed="rId57">
+                      <a:extLst>
+                        <a:ext uri="{28A0092B-C50C-407E-A947-70E740481C1C}">
+                          <a14:useLocalDpi xmlns:a14="http://schemas.microsoft.com/office/drawing/2010/main" val="0"/>
+                        </a:ext>
+                      </a:extLst>
+                    </a:blip>
+                    <a:srcRect/>
                     <a:stretch>
                       <a:fillRect/>
                     </a:stretch>
                   </pic:blipFill>
-                  <pic:spPr>
+                  <pic:spPr bwMode="auto">
                     <a:xfrm>
                       <a:off x="0" y="0"/>
-                      <a:ext cx="3957276" cy="2830650"/>
+                      <a:ext cx="3390900" cy="4057650"/>
                     </a:xfrm>
                     <a:prstGeom prst="rect">
                       <a:avLst/>
                     </a:prstGeom>
+                    <a:noFill/>
+                    <a:ln>
+                      <a:noFill/>
+                    </a:ln>
                   </pic:spPr>
                 </pic:pic>
               </a:graphicData>
@@ -11038,12 +10991,24 @@
     </w:p>
     <w:p>
       <w:pPr>
+        <w:pStyle w:val="PSI-Ttulo3"/>
+      </w:pPr>
+    </w:p>
+    <w:p>
+      <w:pPr>
+        <w:pStyle w:val="PSI-Ttulo3"/>
+      </w:pPr>
+      <w:bookmarkStart w:id="145" w:name="_GoBack"/>
+      <w:bookmarkEnd w:id="145"/>
+    </w:p>
+    <w:p>
+      <w:pPr>
         <w:pStyle w:val="PSI-Ttulo2"/>
       </w:pPr>
-      <w:bookmarkStart w:id="146" w:name="_Toc257615424"/>
-      <w:bookmarkStart w:id="147" w:name="_Toc494850340"/>
-      <w:r>
-        <w:t>Diagrama de componentes</w:t>
+      <w:bookmarkStart w:id="146" w:name="_Toc257615425"/>
+      <w:bookmarkStart w:id="147" w:name="_Toc494850341"/>
+      <w:r>
+        <w:t>Diagrama de Clases</w:t>
       </w:r>
       <w:bookmarkEnd w:id="146"/>
       <w:bookmarkEnd w:id="147"/>
@@ -11056,19 +11021,55 @@
         <w:t>[</w:t>
       </w:r>
       <w:r>
-        <w:t>Lo que distingue el diagrama de componentes de otro tipo de diagramas</w:t>
+        <w:t>En UML el diagrama de clases es uno de los tipos de diagramas o símbolo</w:t>
       </w:r>
       <w:r>
         <w:t xml:space="preserve"> </w:t>
       </w:r>
       <w:r>
-        <w:t>es sin duda su contenido. Normalmente contiene componentes, interfaces</w:t>
+        <w:t>estático y tiene como fin describir la estructura de un sistema mostrando sus</w:t>
       </w:r>
       <w:r>
         <w:t xml:space="preserve"> </w:t>
       </w:r>
       <w:r>
-        <w:t>y relaciones entre ellos.</w:t>
+        <w:t>clases, atributos y relaciones entre ellos.</w:t>
+      </w:r>
+      <w:r>
+        <w:t xml:space="preserve"> </w:t>
+      </w:r>
+      <w:r>
+        <w:t>Estos diagramas son utilizados durante el proceso de análisis y diseño de los</w:t>
+      </w:r>
+      <w:r>
+        <w:t xml:space="preserve"> </w:t>
+      </w:r>
+      <w:r>
+        <w:t>sistemas informáticos, en donde se intentan conformar el diagrama</w:t>
+      </w:r>
+      <w:r>
+        <w:t xml:space="preserve"> </w:t>
+      </w:r>
+      <w:r>
+        <w:t>conceptual de la información que se manejará en el sistema.</w:t>
+      </w:r>
+      <w:r>
+        <w:t xml:space="preserve"> </w:t>
+      </w:r>
+      <w:r>
+        <w:t>Como ya sabemos UML es un modelado de sistema Orientados a Objetos,</w:t>
+      </w:r>
+      <w:r>
+        <w:t xml:space="preserve"> </w:t>
+      </w:r>
+      <w:r>
+        <w:t>por ende los conceptos de este paradigma se incorporan a este lenguaje</w:t>
+      </w:r>
+      <w:r>
+        <w:t xml:space="preserve"> </w:t>
+      </w:r>
+      <w:r>
+        <w:t>de modelado.</w:t>
       </w:r>
     </w:p>
     <w:p>
@@ -11076,16 +11077,31 @@
         <w:pStyle w:val="PSI-Comentario"/>
       </w:pPr>
       <w:r>
-        <w:t>Los componentes pertenecen</w:t>
-      </w:r>
-      <w:r>
-        <w:t xml:space="preserve"> a un mundo físico, es decir, representan a un</w:t>
-      </w:r>
-      <w:r>
-        <w:t xml:space="preserve"> </w:t>
-      </w:r>
-      <w:r>
-        <w:t>bloque de construcción al modelar aspectos físicos de un sistema.</w:t>
+        <w:t>Los diagramas de clases tienen las siguientes características:</w:t>
+      </w:r>
+    </w:p>
+    <w:p>
+      <w:pPr>
+        <w:pStyle w:val="PSI-ComentarioVieta"/>
+      </w:pPr>
+      <w:r>
+        <w:t>Las clases define el ámbito de definición de un conjunto de objetos.</w:t>
+      </w:r>
+    </w:p>
+    <w:p>
+      <w:pPr>
+        <w:pStyle w:val="PSI-ComentarioVieta"/>
+      </w:pPr>
+      <w:r>
+        <w:t>Cada objeto pertenece a una clase.</w:t>
+      </w:r>
+    </w:p>
+    <w:p>
+      <w:pPr>
+        <w:pStyle w:val="PSI-ComentarioVieta"/>
+      </w:pPr>
+      <w:r>
+        <w:t>Los objetos se crean por instanciación de las clases.</w:t>
       </w:r>
     </w:p>
     <w:p>
@@ -11093,190 +11109,23 @@
         <w:pStyle w:val="PSI-Comentario"/>
       </w:pPr>
       <w:r>
-        <w:t>Cada componente debe tener un nombre que lo distinga de los demás. Al igual que las clases los componentes pueden enriquecerse con compartimientos adicionales que muestran sus detalles.</w:t>
-      </w:r>
-      <w:r>
-        <w:t>]</w:t>
-      </w:r>
-    </w:p>
-    <w:p>
-      <w:pPr>
-        <w:pStyle w:val="PSI-Comentario"/>
-      </w:pPr>
-    </w:p>
-    <w:p>
-      <w:r>
-        <w:rPr>
-          <w:noProof/>
-          <w:lang w:val="es-AR" w:eastAsia="es-AR"/>
-        </w:rPr>
+        <w:t>En su representación gráfica contamos con:</w:t>
+      </w:r>
+    </w:p>
+    <w:p>
+      <w:pPr>
+        <w:pStyle w:val="PSI-ComentarioVieta"/>
+      </w:pPr>
+      <w:r>
+        <w:t>Nombre de la Clase.</w:t>
+      </w:r>
+    </w:p>
+    <w:p>
+      <w:pPr>
+        <w:pStyle w:val="PSI-ComentarioVieta"/>
+      </w:pPr>
+      <w:r>
         <w:lastRenderedPageBreak/>
-        <w:drawing>
-          <wp:inline distT="0" distB="0" distL="0" distR="0" wp14:anchorId="56CBACFA" wp14:editId="5EB7DEA4">
-            <wp:extent cx="5121771" cy="3285426"/>
-            <wp:effectExtent l="19050" t="0" r="2679" b="0"/>
-            <wp:docPr id="14" name="9 Imagen" descr="Diagrama5.JPG"/>
-            <wp:cNvGraphicFramePr>
-              <a:graphicFrameLocks xmlns:a="http://schemas.openxmlformats.org/drawingml/2006/main" noChangeAspect="1"/>
-            </wp:cNvGraphicFramePr>
-            <a:graphic xmlns:a="http://schemas.openxmlformats.org/drawingml/2006/main">
-              <a:graphicData uri="http://schemas.openxmlformats.org/drawingml/2006/picture">
-                <pic:pic xmlns:pic="http://schemas.openxmlformats.org/drawingml/2006/picture">
-                  <pic:nvPicPr>
-                    <pic:cNvPr id="0" name="Diagrama5.JPG"/>
-                    <pic:cNvPicPr/>
-                  </pic:nvPicPr>
-                  <pic:blipFill>
-                    <a:blip r:embed="rId56" cstate="print"/>
-                    <a:stretch>
-                      <a:fillRect/>
-                    </a:stretch>
-                  </pic:blipFill>
-                  <pic:spPr>
-                    <a:xfrm>
-                      <a:off x="0" y="0"/>
-                      <a:ext cx="5118439" cy="3283289"/>
-                    </a:xfrm>
-                    <a:prstGeom prst="rect">
-                      <a:avLst/>
-                    </a:prstGeom>
-                  </pic:spPr>
-                </pic:pic>
-              </a:graphicData>
-            </a:graphic>
-          </wp:inline>
-        </w:drawing>
-      </w:r>
-    </w:p>
-    <w:p>
-      <w:pPr>
-        <w:pStyle w:val="PSI-Ttulo3"/>
-      </w:pPr>
-    </w:p>
-    <w:p>
-      <w:pPr>
-        <w:pStyle w:val="PSI-Ttulo2"/>
-      </w:pPr>
-      <w:bookmarkStart w:id="148" w:name="_Toc257615425"/>
-      <w:bookmarkStart w:id="149" w:name="_Toc494850341"/>
-      <w:r>
-        <w:t>Diagrama de Clases</w:t>
-      </w:r>
-      <w:bookmarkEnd w:id="148"/>
-      <w:bookmarkEnd w:id="149"/>
-    </w:p>
-    <w:p>
-      <w:pPr>
-        <w:pStyle w:val="PSI-Comentario"/>
-      </w:pPr>
-      <w:r>
-        <w:t>[</w:t>
-      </w:r>
-      <w:r>
-        <w:t>En UML el diagrama de clases es uno de los tipos de diagramas o símbolo</w:t>
-      </w:r>
-      <w:r>
-        <w:t xml:space="preserve"> </w:t>
-      </w:r>
-      <w:r>
-        <w:t>estático y tiene como fin describir la estructura de un sistema mostrando sus</w:t>
-      </w:r>
-      <w:r>
-        <w:t xml:space="preserve"> </w:t>
-      </w:r>
-      <w:r>
-        <w:t>clases, atributos y relaciones entre ellos.</w:t>
-      </w:r>
-      <w:r>
-        <w:t xml:space="preserve"> </w:t>
-      </w:r>
-      <w:r>
-        <w:t>Estos diagramas son utilizados durante el proceso de análisis y diseño de los</w:t>
-      </w:r>
-      <w:r>
-        <w:t xml:space="preserve"> </w:t>
-      </w:r>
-      <w:r>
-        <w:t>sistemas informáticos, en donde se intentan conformar el diagrama</w:t>
-      </w:r>
-      <w:r>
-        <w:t xml:space="preserve"> </w:t>
-      </w:r>
-      <w:r>
-        <w:t>conceptual de la información que se manejará en el sistema.</w:t>
-      </w:r>
-      <w:r>
-        <w:t xml:space="preserve"> </w:t>
-      </w:r>
-      <w:r>
-        <w:t>Como ya sabemos UML es un modelado de sistema Orientados a Objetos,</w:t>
-      </w:r>
-      <w:r>
-        <w:t xml:space="preserve"> </w:t>
-      </w:r>
-      <w:r>
-        <w:t>por ende los conceptos de este paradigma se incorporan a este lenguaje</w:t>
-      </w:r>
-      <w:r>
-        <w:t xml:space="preserve"> </w:t>
-      </w:r>
-      <w:r>
-        <w:t>de modelado.</w:t>
-      </w:r>
-    </w:p>
-    <w:p>
-      <w:pPr>
-        <w:pStyle w:val="PSI-Comentario"/>
-      </w:pPr>
-      <w:r>
-        <w:t>Los diagramas de clases tienen las siguientes características:</w:t>
-      </w:r>
-    </w:p>
-    <w:p>
-      <w:pPr>
-        <w:pStyle w:val="PSI-ComentarioVieta"/>
-      </w:pPr>
-      <w:r>
-        <w:t>Las clases define el ámbito de definición de un conjunto de objetos.</w:t>
-      </w:r>
-    </w:p>
-    <w:p>
-      <w:pPr>
-        <w:pStyle w:val="PSI-ComentarioVieta"/>
-      </w:pPr>
-      <w:r>
-        <w:t>Cada objeto pertenece a una clase.</w:t>
-      </w:r>
-    </w:p>
-    <w:p>
-      <w:pPr>
-        <w:pStyle w:val="PSI-ComentarioVieta"/>
-      </w:pPr>
-      <w:r>
-        <w:t>Los objetos se crean por instanciación de las clases.</w:t>
-      </w:r>
-    </w:p>
-    <w:p>
-      <w:pPr>
-        <w:pStyle w:val="PSI-Comentario"/>
-      </w:pPr>
-      <w:r>
-        <w:t>En su representación gráfica contamos con:</w:t>
-      </w:r>
-    </w:p>
-    <w:p>
-      <w:pPr>
-        <w:pStyle w:val="PSI-ComentarioVieta"/>
-      </w:pPr>
-      <w:r>
-        <w:t>Nombre de la Clase.</w:t>
-      </w:r>
-    </w:p>
-    <w:p>
-      <w:pPr>
-        <w:pStyle w:val="PSI-ComentarioVieta"/>
-      </w:pPr>
-      <w:r>
         <w:t>Atributos de la Clase.</w:t>
       </w:r>
     </w:p>
@@ -11312,7 +11161,6 @@
           <w:noProof/>
           <w:lang w:val="es-AR" w:eastAsia="es-AR"/>
         </w:rPr>
-        <w:lastRenderedPageBreak/>
         <w:drawing>
           <wp:inline distT="0" distB="0" distL="0" distR="0" wp14:anchorId="5AA57532" wp14:editId="188DDE53">
             <wp:extent cx="5400040" cy="4446270"/>
@@ -11329,7 +11177,7 @@
                     <pic:cNvPicPr/>
                   </pic:nvPicPr>
                   <pic:blipFill>
-                    <a:blip r:embed="rId57" cstate="print"/>
+                    <a:blip r:embed="rId58" cstate="print"/>
                     <a:stretch>
                       <a:fillRect/>
                     </a:stretch>
@@ -11351,8 +11199,8 @@
       </w:r>
     </w:p>
     <w:sectPr>
-      <w:headerReference w:type="default" r:id="rId58"/>
-      <w:footerReference w:type="default" r:id="rId59"/>
+      <w:headerReference w:type="default" r:id="rId59"/>
+      <w:footerReference w:type="default" r:id="rId60"/>
       <w:pgSz w:w="11906" w:h="16838"/>
       <w:pgMar w:top="1843" w:right="1701" w:bottom="1417" w:left="1701" w:header="567" w:footer="572" w:gutter="0"/>
       <w:cols w:space="708"/>
@@ -11569,7 +11417,7 @@
                                   </pic:cNvPicPr>
                                 </pic:nvPicPr>
                                 <pic:blipFill>
-                                  <a:blip r:embed="rId1">
+                                  <a:blip r:embed="rId2">
                                     <a:extLst>
                                       <a:ext uri="{28A0092B-C50C-407E-A947-70E740481C1C}">
                                         <a14:useLocalDpi xmlns:a14="http://schemas.microsoft.com/office/drawing/2010/main" val="0"/>
@@ -11782,7 +11630,7 @@
                                   </pic:cNvPicPr>
                                 </pic:nvPicPr>
                                 <pic:blipFill>
-                                  <a:blip r:embed="rId1">
+                                  <a:blip r:embed="rId2">
                                     <a:extLst>
                                       <a:ext uri="{28A0092B-C50C-407E-A947-70E740481C1C}">
                                         <a14:useLocalDpi xmlns:a14="http://schemas.microsoft.com/office/drawing/2010/main" val="0"/>
@@ -11994,7 +11842,7 @@
                                   </pic:cNvPicPr>
                                 </pic:nvPicPr>
                                 <pic:blipFill>
-                                  <a:blip r:embed="rId1">
+                                  <a:blip r:embed="rId2">
                                     <a:extLst>
                                       <a:ext uri="{28A0092B-C50C-407E-A947-70E740481C1C}">
                                         <a14:useLocalDpi xmlns:a14="http://schemas.microsoft.com/office/drawing/2010/main" val="0"/>
@@ -12248,7 +12096,7 @@
                                   </pic:cNvPicPr>
                                 </pic:nvPicPr>
                                 <pic:blipFill>
-                                  <a:blip r:embed="rId1" cstate="print">
+                                  <a:blip r:embed="rId2" cstate="print">
                                     <a:extLst>
                                       <a:ext uri="{28A0092B-C50C-407E-A947-70E740481C1C}">
                                         <a14:useLocalDpi xmlns:a14="http://schemas.microsoft.com/office/drawing/2010/main" val="0"/>
@@ -19166,606 +19014,6 @@
 </w:styles>
 </file>
 
-<file path=word/glossary/document.xml><?xml version="1.0" encoding="utf-8"?>
-<w:glossaryDocument xmlns:wpc="http://schemas.microsoft.com/office/word/2010/wordprocessingCanvas" xmlns:mc="http://schemas.openxmlformats.org/markup-compatibility/2006" xmlns:o="urn:schemas-microsoft-com:office:office" xmlns:r="http://schemas.openxmlformats.org/officeDocument/2006/relationships" xmlns:m="http://schemas.openxmlformats.org/officeDocument/2006/math" xmlns:v="urn:schemas-microsoft-com:vml" xmlns:wp14="http://schemas.microsoft.com/office/word/2010/wordprocessingDrawing" xmlns:wp="http://schemas.openxmlformats.org/drawingml/2006/wordprocessingDrawing" xmlns:w10="urn:schemas-microsoft-com:office:word" xmlns:w="http://schemas.openxmlformats.org/wordprocessingml/2006/main" xmlns:w14="http://schemas.microsoft.com/office/word/2010/wordml" xmlns:wpg="http://schemas.microsoft.com/office/word/2010/wordprocessingGroup" xmlns:wpi="http://schemas.microsoft.com/office/word/2010/wordprocessingInk" xmlns:wne="http://schemas.microsoft.com/office/word/2006/wordml" xmlns:wps="http://schemas.microsoft.com/office/word/2010/wordprocessingShape" mc:Ignorable="w14 wp14"/>
-</file>
-
-<file path=word/glossary/fontTable.xml><?xml version="1.0" encoding="utf-8"?>
-<w:fonts xmlns:mc="http://schemas.openxmlformats.org/markup-compatibility/2006" xmlns:r="http://schemas.openxmlformats.org/officeDocument/2006/relationships" xmlns:w="http://schemas.openxmlformats.org/wordprocessingml/2006/main" xmlns:w14="http://schemas.microsoft.com/office/word/2010/wordml" mc:Ignorable="w14">
-  <w:font w:name="Symbol">
-    <w:panose1 w:val="05050102010706020507"/>
-    <w:charset w:val="02"/>
-    <w:family w:val="roman"/>
-    <w:pitch w:val="variable"/>
-    <w:sig w:usb0="00000000" w:usb1="10000000" w:usb2="00000000" w:usb3="00000000" w:csb0="80000000" w:csb1="00000000"/>
-  </w:font>
-  <w:font w:name="Times New Roman">
-    <w:panose1 w:val="02020603050405020304"/>
-    <w:charset w:val="00"/>
-    <w:family w:val="roman"/>
-    <w:pitch w:val="variable"/>
-    <w:sig w:usb0="E0002AFF" w:usb1="C0007841" w:usb2="00000009" w:usb3="00000000" w:csb0="000001FF" w:csb1="00000000"/>
-  </w:font>
-  <w:font w:name="StarSymbol">
-    <w:altName w:val="Arial Unicode MS"/>
-    <w:charset w:val="02"/>
-    <w:family w:val="auto"/>
-    <w:pitch w:val="default"/>
-  </w:font>
-  <w:font w:name="Courier New">
-    <w:panose1 w:val="02070309020205020404"/>
-    <w:charset w:val="00"/>
-    <w:family w:val="modern"/>
-    <w:pitch w:val="fixed"/>
-    <w:sig w:usb0="E0002AFF" w:usb1="C0007843" w:usb2="00000009" w:usb3="00000000" w:csb0="000001FF" w:csb1="00000000"/>
-  </w:font>
-  <w:font w:name="Wingdings">
-    <w:panose1 w:val="05000000000000000000"/>
-    <w:charset w:val="02"/>
-    <w:family w:val="auto"/>
-    <w:pitch w:val="variable"/>
-    <w:sig w:usb0="00000000" w:usb1="10000000" w:usb2="00000000" w:usb3="00000000" w:csb0="80000000" w:csb1="00000000"/>
-  </w:font>
-  <w:font w:name="Calibri">
-    <w:panose1 w:val="020F0502020204030204"/>
-    <w:charset w:val="00"/>
-    <w:family w:val="swiss"/>
-    <w:pitch w:val="variable"/>
-    <w:sig w:usb0="E00002FF" w:usb1="4000ACFF" w:usb2="00000001" w:usb3="00000000" w:csb0="0000019F" w:csb1="00000000"/>
-  </w:font>
-  <w:font w:name="Cambria">
-    <w:panose1 w:val="02040503050406030204"/>
-    <w:charset w:val="00"/>
-    <w:family w:val="roman"/>
-    <w:pitch w:val="variable"/>
-    <w:sig w:usb0="E00002FF" w:usb1="400004FF" w:usb2="00000000" w:usb3="00000000" w:csb0="0000019F" w:csb1="00000000"/>
-  </w:font>
-  <w:font w:name="Tahoma">
-    <w:panose1 w:val="020B0604030504040204"/>
-    <w:charset w:val="00"/>
-    <w:family w:val="swiss"/>
-    <w:pitch w:val="variable"/>
-    <w:sig w:usb0="E1002EFF" w:usb1="C000605B" w:usb2="00000029" w:usb3="00000000" w:csb0="000101FF" w:csb1="00000000"/>
-  </w:font>
-  <w:font w:name="Nimbus Roman No9 L">
-    <w:altName w:val="Times New Roman"/>
-    <w:charset w:val="00"/>
-    <w:family w:val="roman"/>
-    <w:pitch w:val="variable"/>
-  </w:font>
-  <w:font w:name="DejaVu Sans">
-    <w:charset w:val="00"/>
-    <w:family w:val="swiss"/>
-    <w:pitch w:val="variable"/>
-    <w:sig w:usb0="E7002EFF" w:usb1="D200FDFF" w:usb2="0A042029" w:usb3="00000000" w:csb0="800001FF" w:csb1="00000000"/>
-  </w:font>
-  <w:font w:name="Verdana">
-    <w:panose1 w:val="020B0604030504040204"/>
-    <w:charset w:val="00"/>
-    <w:family w:val="swiss"/>
-    <w:pitch w:val="variable"/>
-    <w:sig w:usb0="A10006FF" w:usb1="4000205B" w:usb2="00000010" w:usb3="00000000" w:csb0="0000019F" w:csb1="00000000"/>
-  </w:font>
-  <w:font w:name="Arial">
-    <w:panose1 w:val="020B0604020202020204"/>
-    <w:charset w:val="00"/>
-    <w:family w:val="swiss"/>
-    <w:pitch w:val="variable"/>
-    <w:sig w:usb0="E0002AFF" w:usb1="C0007843" w:usb2="00000009" w:usb3="00000000" w:csb0="000001FF" w:csb1="00000000"/>
-  </w:font>
-</w:fonts>
-</file>
-
-<file path=word/glossary/settings.xml><?xml version="1.0" encoding="utf-8"?>
-<w:settings xmlns:mc="http://schemas.openxmlformats.org/markup-compatibility/2006" xmlns:o="urn:schemas-microsoft-com:office:office" xmlns:r="http://schemas.openxmlformats.org/officeDocument/2006/relationships" xmlns:m="http://schemas.openxmlformats.org/officeDocument/2006/math" xmlns:v="urn:schemas-microsoft-com:vml" xmlns:w10="urn:schemas-microsoft-com:office:word" xmlns:w="http://schemas.openxmlformats.org/wordprocessingml/2006/main" xmlns:w14="http://schemas.microsoft.com/office/word/2010/wordml" xmlns:sl="http://schemas.openxmlformats.org/schemaLibrary/2006/main" mc:Ignorable="w14">
-  <w:view w:val="normal"/>
-  <w:defaultTabStop w:val="708"/>
-  <w:hyphenationZone w:val="425"/>
-  <w:characterSpacingControl w:val="doNotCompress"/>
-  <w:compat>
-    <w:useFELayout/>
-    <w:compatSetting w:name="compatibilityMode" w:uri="http://schemas.microsoft.com/office/word" w:val="14"/>
-    <w:compatSetting w:name="overrideTableStyleFontSizeAndJustification" w:uri="http://schemas.microsoft.com/office/word" w:val="1"/>
-    <w:compatSetting w:name="enableOpenTypeFeatures" w:uri="http://schemas.microsoft.com/office/word" w:val="1"/>
-    <w:compatSetting w:name="doNotFlipMirrorIndents" w:uri="http://schemas.microsoft.com/office/word" w:val="1"/>
-  </w:compat>
-  <w:rsids>
-    <w:rsidRoot w:val="00E13F15"/>
-    <w:rsid w:val="00E13F15"/>
-  </w:rsids>
-  <m:mathPr>
-    <m:mathFont m:val="Cambria Math"/>
-    <m:brkBin m:val="before"/>
-    <m:brkBinSub m:val="--"/>
-    <m:smallFrac m:val="0"/>
-    <m:dispDef/>
-    <m:lMargin m:val="0"/>
-    <m:rMargin m:val="0"/>
-    <m:defJc m:val="centerGroup"/>
-    <m:wrapIndent m:val="1440"/>
-    <m:intLim m:val="subSup"/>
-    <m:naryLim m:val="undOvr"/>
-  </m:mathPr>
-  <w:themeFontLang w:val="es-AR"/>
-  <w:clrSchemeMapping w:bg1="light1" w:t1="dark1" w:bg2="light2" w:t2="dark2" w:accent1="accent1" w:accent2="accent2" w:accent3="accent3" w:accent4="accent4" w:accent5="accent5" w:accent6="accent6" w:hyperlink="hyperlink" w:followedHyperlink="followedHyperlink"/>
-  <w:decimalSymbol w:val=","/>
-  <w:listSeparator w:val=","/>
-</w:settings>
-</file>
-
-<file path=word/glossary/styles.xml><?xml version="1.0" encoding="utf-8"?>
-<w:styles xmlns:mc="http://schemas.openxmlformats.org/markup-compatibility/2006" xmlns:r="http://schemas.openxmlformats.org/officeDocument/2006/relationships" xmlns:w="http://schemas.openxmlformats.org/wordprocessingml/2006/main" xmlns:w14="http://schemas.microsoft.com/office/word/2010/wordml" mc:Ignorable="w14">
-  <w:docDefaults>
-    <w:rPrDefault>
-      <w:rPr>
-        <w:rFonts w:asciiTheme="minorHAnsi" w:eastAsiaTheme="minorEastAsia" w:hAnsiTheme="minorHAnsi" w:cstheme="minorBidi"/>
-        <w:sz w:val="22"/>
-        <w:szCs w:val="22"/>
-        <w:lang w:val="es-AR" w:eastAsia="es-AR" w:bidi="ar-SA"/>
-      </w:rPr>
-    </w:rPrDefault>
-    <w:pPrDefault>
-      <w:pPr>
-        <w:spacing w:after="200" w:line="276" w:lineRule="auto"/>
-      </w:pPr>
-    </w:pPrDefault>
-  </w:docDefaults>
-  <w:latentStyles w:defLockedState="0" w:defUIPriority="99" w:defSemiHidden="1" w:defUnhideWhenUsed="1" w:defQFormat="0" w:count="267">
-    <w:lsdException w:name="Normal" w:semiHidden="0" w:uiPriority="0" w:unhideWhenUsed="0" w:qFormat="1"/>
-    <w:lsdException w:name="heading 1" w:semiHidden="0" w:uiPriority="9" w:unhideWhenUsed="0" w:qFormat="1"/>
-    <w:lsdException w:name="heading 2" w:uiPriority="9" w:qFormat="1"/>
-    <w:lsdException w:name="heading 3" w:uiPriority="9" w:qFormat="1"/>
-    <w:lsdException w:name="heading 4" w:uiPriority="9" w:qFormat="1"/>
-    <w:lsdException w:name="heading 5" w:uiPriority="9" w:qFormat="1"/>
-    <w:lsdException w:name="heading 6" w:uiPriority="9" w:qFormat="1"/>
-    <w:lsdException w:name="heading 7" w:uiPriority="9" w:qFormat="1"/>
-    <w:lsdException w:name="heading 8" w:uiPriority="9" w:qFormat="1"/>
-    <w:lsdException w:name="heading 9" w:uiPriority="9" w:qFormat="1"/>
-    <w:lsdException w:name="toc 1" w:uiPriority="39"/>
-    <w:lsdException w:name="toc 2" w:uiPriority="39"/>
-    <w:lsdException w:name="toc 3" w:uiPriority="39"/>
-    <w:lsdException w:name="toc 4" w:uiPriority="39"/>
-    <w:lsdException w:name="toc 5" w:uiPriority="39"/>
-    <w:lsdException w:name="toc 6" w:uiPriority="39"/>
-    <w:lsdException w:name="toc 7" w:uiPriority="39"/>
-    <w:lsdException w:name="toc 8" w:uiPriority="39"/>
-    <w:lsdException w:name="toc 9" w:uiPriority="39"/>
-    <w:lsdException w:name="caption" w:uiPriority="35" w:qFormat="1"/>
-    <w:lsdException w:name="Title" w:semiHidden="0" w:uiPriority="10" w:unhideWhenUsed="0" w:qFormat="1"/>
-    <w:lsdException w:name="Default Paragraph Font" w:uiPriority="1"/>
-    <w:lsdException w:name="Subtitle" w:semiHidden="0" w:uiPriority="11" w:unhideWhenUsed="0" w:qFormat="1"/>
-    <w:lsdException w:name="Strong" w:semiHidden="0" w:uiPriority="22" w:unhideWhenUsed="0" w:qFormat="1"/>
-    <w:lsdException w:name="Emphasis" w:semiHidden="0" w:uiPriority="20" w:unhideWhenUsed="0" w:qFormat="1"/>
-    <w:lsdException w:name="Table Grid" w:semiHidden="0" w:uiPriority="59" w:unhideWhenUsed="0"/>
-    <w:lsdException w:name="Placeholder Text" w:unhideWhenUsed="0"/>
-    <w:lsdException w:name="No Spacing" w:semiHidden="0" w:uiPriority="1" w:unhideWhenUsed="0" w:qFormat="1"/>
-    <w:lsdException w:name="Light Shading" w:semiHidden="0" w:uiPriority="60" w:unhideWhenUsed="0"/>
-    <w:lsdException w:name="Light List" w:semiHidden="0" w:uiPriority="61" w:unhideWhenUsed="0"/>
-    <w:lsdException w:name="Light Grid" w:semiHidden="0" w:uiPriority="62" w:unhideWhenUsed="0"/>
-    <w:lsdException w:name="Medium Shading 1" w:semiHidden="0" w:uiPriority="63" w:unhideWhenUsed="0"/>
-    <w:lsdException w:name="Medium Shading 2" w:semiHidden="0" w:uiPriority="64" w:unhideWhenUsed="0"/>
-    <w:lsdException w:name="Medium List 1" w:semiHidden="0" w:uiPriority="65" w:unhideWhenUsed="0"/>
-    <w:lsdException w:name="Medium List 2" w:semiHidden="0" w:uiPriority="66" w:unhideWhenUsed="0"/>
-    <w:lsdException w:name="Medium Grid 1" w:semiHidden="0" w:uiPriority="67" w:unhideWhenUsed="0"/>
-    <w:lsdException w:name="Medium Grid 2" w:semiHidden="0" w:uiPriority="68" w:unhideWhenUsed="0"/>
-    <w:lsdException w:name="Medium Grid 3" w:semiHidden="0" w:uiPriority="69" w:unhideWhenUsed="0"/>
-    <w:lsdException w:name="Dark List" w:semiHidden="0" w:uiPriority="70" w:unhideWhenUsed="0"/>
-    <w:lsdException w:name="Colorful Shading" w:semiHidden="0" w:uiPriority="71" w:unhideWhenUsed="0"/>
-    <w:lsdException w:name="Colorful List" w:semiHidden="0" w:uiPriority="72" w:unhideWhenUsed="0"/>
-    <w:lsdException w:name="Colorful Grid" w:semiHidden="0" w:uiPriority="73" w:unhideWhenUsed="0"/>
-    <w:lsdException w:name="Light Shading Accent 1" w:semiHidden="0" w:uiPriority="60" w:unhideWhenUsed="0"/>
-    <w:lsdException w:name="Light List Accent 1" w:semiHidden="0" w:uiPriority="61" w:unhideWhenUsed="0"/>
-    <w:lsdException w:name="Light Grid Accent 1" w:semiHidden="0" w:uiPriority="62" w:unhideWhenUsed="0"/>
-    <w:lsdException w:name="Medium Shading 1 Accent 1" w:semiHidden="0" w:uiPriority="63" w:unhideWhenUsed="0"/>
-    <w:lsdException w:name="Medium Shading 2 Accent 1" w:semiHidden="0" w:uiPriority="64" w:unhideWhenUsed="0"/>
-    <w:lsdException w:name="Medium List 1 Accent 1" w:semiHidden="0" w:uiPriority="65" w:unhideWhenUsed="0"/>
-    <w:lsdException w:name="Revision" w:unhideWhenUsed="0"/>
-    <w:lsdException w:name="List Paragraph" w:semiHidden="0" w:uiPriority="34" w:unhideWhenUsed="0" w:qFormat="1"/>
-    <w:lsdException w:name="Quote" w:semiHidden="0" w:uiPriority="29" w:unhideWhenUsed="0" w:qFormat="1"/>
-    <w:lsdException w:name="Intense Quote" w:semiHidden="0" w:uiPriority="30" w:unhideWhenUsed="0" w:qFormat="1"/>
-    <w:lsdException w:name="Medium List 2 Accent 1" w:semiHidden="0" w:uiPriority="66" w:unhideWhenUsed="0"/>
-    <w:lsdException w:name="Medium Grid 1 Accent 1" w:semiHidden="0" w:uiPriority="67" w:unhideWhenUsed="0"/>
-    <w:lsdException w:name="Medium Grid 2 Accent 1" w:semiHidden="0" w:uiPriority="68" w:unhideWhenUsed="0"/>
-    <w:lsdException w:name="Medium Grid 3 Accent 1" w:semiHidden="0" w:uiPriority="69" w:unhideWhenUsed="0"/>
-    <w:lsdException w:name="Dark List Accent 1" w:semiHidden="0" w:uiPriority="70" w:unhideWhenUsed="0"/>
-    <w:lsdException w:name="Colorful Shading Accent 1" w:semiHidden="0" w:uiPriority="71" w:unhideWhenUsed="0"/>
-    <w:lsdException w:name="Colorful List Accent 1" w:semiHidden="0" w:uiPriority="72" w:unhideWhenUsed="0"/>
-    <w:lsdException w:name="Colorful Grid Accent 1" w:semiHidden="0" w:uiPriority="73" w:unhideWhenUsed="0"/>
-    <w:lsdException w:name="Light Shading Accent 2" w:semiHidden="0" w:uiPriority="60" w:unhideWhenUsed="0"/>
-    <w:lsdException w:name="Light List Accent 2" w:semiHidden="0" w:uiPriority="61" w:unhideWhenUsed="0"/>
-    <w:lsdException w:name="Light Grid Accent 2" w:semiHidden="0" w:uiPriority="62" w:unhideWhenUsed="0"/>
-    <w:lsdException w:name="Medium Shading 1 Accent 2" w:semiHidden="0" w:uiPriority="63" w:unhideWhenUsed="0"/>
-    <w:lsdException w:name="Medium Shading 2 Accent 2" w:semiHidden="0" w:uiPriority="64" w:unhideWhenUsed="0"/>
-    <w:lsdException w:name="Medium List 1 Accent 2" w:semiHidden="0" w:uiPriority="65" w:unhideWhenUsed="0"/>
-    <w:lsdException w:name="Medium List 2 Accent 2" w:semiHidden="0" w:uiPriority="66" w:unhideWhenUsed="0"/>
-    <w:lsdException w:name="Medium Grid 1 Accent 2" w:semiHidden="0" w:uiPriority="67" w:unhideWhenUsed="0"/>
-    <w:lsdException w:name="Medium Grid 2 Accent 2" w:semiHidden="0" w:uiPriority="68" w:unhideWhenUsed="0"/>
-    <w:lsdException w:name="Medium Grid 3 Accent 2" w:semiHidden="0" w:uiPriority="69" w:unhideWhenUsed="0"/>
-    <w:lsdException w:name="Dark List Accent 2" w:semiHidden="0" w:uiPriority="70" w:unhideWhenUsed="0"/>
-    <w:lsdException w:name="Colorful Shading Accent 2" w:semiHidden="0" w:uiPriority="71" w:unhideWhenUsed="0"/>
-    <w:lsdException w:name="Colorful List Accent 2" w:semiHidden="0" w:uiPriority="72" w:unhideWhenUsed="0"/>
-    <w:lsdException w:name="Colorful Grid Accent 2" w:semiHidden="0" w:uiPriority="73" w:unhideWhenUsed="0"/>
-    <w:lsdException w:name="Light Shading Accent 3" w:semiHidden="0" w:uiPriority="60" w:unhideWhenUsed="0"/>
-    <w:lsdException w:name="Light List Accent 3" w:semiHidden="0" w:uiPriority="61" w:unhideWhenUsed="0"/>
-    <w:lsdException w:name="Light Grid Accent 3" w:semiHidden="0" w:uiPriority="62" w:unhideWhenUsed="0"/>
-    <w:lsdException w:name="Medium Shading 1 Accent 3" w:semiHidden="0" w:uiPriority="63" w:unhideWhenUsed="0"/>
-    <w:lsdException w:name="Medium Shading 2 Accent 3" w:semiHidden="0" w:uiPriority="64" w:unhideWhenUsed="0"/>
-    <w:lsdException w:name="Medium List 1 Accent 3" w:semiHidden="0" w:uiPriority="65" w:unhideWhenUsed="0"/>
-    <w:lsdException w:name="Medium List 2 Accent 3" w:semiHidden="0" w:uiPriority="66" w:unhideWhenUsed="0"/>
-    <w:lsdException w:name="Medium Grid 1 Accent 3" w:semiHidden="0" w:uiPriority="67" w:unhideWhenUsed="0"/>
-    <w:lsdException w:name="Medium Grid 2 Accent 3" w:semiHidden="0" w:uiPriority="68" w:unhideWhenUsed="0"/>
-    <w:lsdException w:name="Medium Grid 3 Accent 3" w:semiHidden="0" w:uiPriority="69" w:unhideWhenUsed="0"/>
-    <w:lsdException w:name="Dark List Accent 3" w:semiHidden="0" w:uiPriority="70" w:unhideWhenUsed="0"/>
-    <w:lsdException w:name="Colorful Shading Accent 3" w:semiHidden="0" w:uiPriority="71" w:unhideWhenUsed="0"/>
-    <w:lsdException w:name="Colorful List Accent 3" w:semiHidden="0" w:uiPriority="72" w:unhideWhenUsed="0"/>
-    <w:lsdException w:name="Colorful Grid Accent 3" w:semiHidden="0" w:uiPriority="73" w:unhideWhenUsed="0"/>
-    <w:lsdException w:name="Light Shading Accent 4" w:semiHidden="0" w:uiPriority="60" w:unhideWhenUsed="0"/>
-    <w:lsdException w:name="Light List Accent 4" w:semiHidden="0" w:uiPriority="61" w:unhideWhenUsed="0"/>
-    <w:lsdException w:name="Light Grid Accent 4" w:semiHidden="0" w:uiPriority="62" w:unhideWhenUsed="0"/>
-    <w:lsdException w:name="Medium Shading 1 Accent 4" w:semiHidden="0" w:uiPriority="63" w:unhideWhenUsed="0"/>
-    <w:lsdException w:name="Medium Shading 2 Accent 4" w:semiHidden="0" w:uiPriority="64" w:unhideWhenUsed="0"/>
-    <w:lsdException w:name="Medium List 1 Accent 4" w:semiHidden="0" w:uiPriority="65" w:unhideWhenUsed="0"/>
-    <w:lsdException w:name="Medium List 2 Accent 4" w:semiHidden="0" w:uiPriority="66" w:unhideWhenUsed="0"/>
-    <w:lsdException w:name="Medium Grid 1 Accent 4" w:semiHidden="0" w:uiPriority="67" w:unhideWhenUsed="0"/>
-    <w:lsdException w:name="Medium Grid 2 Accent 4" w:semiHidden="0" w:uiPriority="68" w:unhideWhenUsed="0"/>
-    <w:lsdException w:name="Medium Grid 3 Accent 4" w:semiHidden="0" w:uiPriority="69" w:unhideWhenUsed="0"/>
-    <w:lsdException w:name="Dark List Accent 4" w:semiHidden="0" w:uiPriority="70" w:unhideWhenUsed="0"/>
-    <w:lsdException w:name="Colorful Shading Accent 4" w:semiHidden="0" w:uiPriority="71" w:unhideWhenUsed="0"/>
-    <w:lsdException w:name="Colorful List Accent 4" w:semiHidden="0" w:uiPriority="72" w:unhideWhenUsed="0"/>
-    <w:lsdException w:name="Colorful Grid Accent 4" w:semiHidden="0" w:uiPriority="73" w:unhideWhenUsed="0"/>
-    <w:lsdException w:name="Light Shading Accent 5" w:semiHidden="0" w:uiPriority="60" w:unhideWhenUsed="0"/>
-    <w:lsdException w:name="Light List Accent 5" w:semiHidden="0" w:uiPriority="61" w:unhideWhenUsed="0"/>
-    <w:lsdException w:name="Light Grid Accent 5" w:semiHidden="0" w:uiPriority="62" w:unhideWhenUsed="0"/>
-    <w:lsdException w:name="Medium Shading 1 Accent 5" w:semiHidden="0" w:uiPriority="63" w:unhideWhenUsed="0"/>
-    <w:lsdException w:name="Medium Shading 2 Accent 5" w:semiHidden="0" w:uiPriority="64" w:unhideWhenUsed="0"/>
-    <w:lsdException w:name="Medium List 1 Accent 5" w:semiHidden="0" w:uiPriority="65" w:unhideWhenUsed="0"/>
-    <w:lsdException w:name="Medium List 2 Accent 5" w:semiHidden="0" w:uiPriority="66" w:unhideWhenUsed="0"/>
-    <w:lsdException w:name="Medium Grid 1 Accent 5" w:semiHidden="0" w:uiPriority="67" w:unhideWhenUsed="0"/>
-    <w:lsdException w:name="Medium Grid 2 Accent 5" w:semiHidden="0" w:uiPriority="68" w:unhideWhenUsed="0"/>
-    <w:lsdException w:name="Medium Grid 3 Accent 5" w:semiHidden="0" w:uiPriority="69" w:unhideWhenUsed="0"/>
-    <w:lsdException w:name="Dark List Accent 5" w:semiHidden="0" w:uiPriority="70" w:unhideWhenUsed="0"/>
-    <w:lsdException w:name="Colorful Shading Accent 5" w:semiHidden="0" w:uiPriority="71" w:unhideWhenUsed="0"/>
-    <w:lsdException w:name="Colorful List Accent 5" w:semiHidden="0" w:uiPriority="72" w:unhideWhenUsed="0"/>
-    <w:lsdException w:name="Colorful Grid Accent 5" w:semiHidden="0" w:uiPriority="73" w:unhideWhenUsed="0"/>
-    <w:lsdException w:name="Light Shading Accent 6" w:semiHidden="0" w:uiPriority="60" w:unhideWhenUsed="0"/>
-    <w:lsdException w:name="Light List Accent 6" w:semiHidden="0" w:uiPriority="61" w:unhideWhenUsed="0"/>
-    <w:lsdException w:name="Light Grid Accent 6" w:semiHidden="0" w:uiPriority="62" w:unhideWhenUsed="0"/>
-    <w:lsdException w:name="Medium Shading 1 Accent 6" w:semiHidden="0" w:uiPriority="63" w:unhideWhenUsed="0"/>
-    <w:lsdException w:name="Medium Shading 2 Accent 6" w:semiHidden="0" w:uiPriority="64" w:unhideWhenUsed="0"/>
-    <w:lsdException w:name="Medium List 1 Accent 6" w:semiHidden="0" w:uiPriority="65" w:unhideWhenUsed="0"/>
-    <w:lsdException w:name="Medium List 2 Accent 6" w:semiHidden="0" w:uiPriority="66" w:unhideWhenUsed="0"/>
-    <w:lsdException w:name="Medium Grid 1 Accent 6" w:semiHidden="0" w:uiPriority="67" w:unhideWhenUsed="0"/>
-    <w:lsdException w:name="Medium Grid 2 Accent 6" w:semiHidden="0" w:uiPriority="68" w:unhideWhenUsed="0"/>
-    <w:lsdException w:name="Medium Grid 3 Accent 6" w:semiHidden="0" w:uiPriority="69" w:unhideWhenUsed="0"/>
-    <w:lsdException w:name="Dark List Accent 6" w:semiHidden="0" w:uiPriority="70" w:unhideWhenUsed="0"/>
-    <w:lsdException w:name="Colorful Shading Accent 6" w:semiHidden="0" w:uiPriority="71" w:unhideWhenUsed="0"/>
-    <w:lsdException w:name="Colorful List Accent 6" w:semiHidden="0" w:uiPriority="72" w:unhideWhenUsed="0"/>
-    <w:lsdException w:name="Colorful Grid Accent 6" w:semiHidden="0" w:uiPriority="73" w:unhideWhenUsed="0"/>
-    <w:lsdException w:name="Subtle Emphasis" w:semiHidden="0" w:uiPriority="19" w:unhideWhenUsed="0" w:qFormat="1"/>
-    <w:lsdException w:name="Intense Emphasis" w:semiHidden="0" w:uiPriority="21" w:unhideWhenUsed="0" w:qFormat="1"/>
-    <w:lsdException w:name="Subtle Reference" w:semiHidden="0" w:uiPriority="31" w:unhideWhenUsed="0" w:qFormat="1"/>
-    <w:lsdException w:name="Intense Reference" w:semiHidden="0" w:uiPriority="32" w:unhideWhenUsed="0" w:qFormat="1"/>
-    <w:lsdException w:name="Book Title" w:semiHidden="0" w:uiPriority="33" w:unhideWhenUsed="0" w:qFormat="1"/>
-    <w:lsdException w:name="Bibliography" w:uiPriority="37"/>
-    <w:lsdException w:name="TOC Heading" w:uiPriority="39" w:qFormat="1"/>
-  </w:latentStyles>
-  <w:style w:type="paragraph" w:default="1" w:styleId="Normal">
-    <w:name w:val="Normal"/>
-    <w:qFormat/>
-    <w:rsid w:val="00E13F15"/>
-    <w:rPr>
-      <w:rFonts w:cs="Times New Roman"/>
-      <w:sz w:val="3276"/>
-      <w:szCs w:val="3276"/>
-    </w:rPr>
-  </w:style>
-  <w:style w:type="character" w:default="1" w:styleId="Fuentedeprrafopredeter">
-    <w:name w:val="Default Paragraph Font"/>
-    <w:uiPriority w:val="1"/>
-    <w:semiHidden/>
-    <w:unhideWhenUsed/>
-    <w:rsid w:val="00E13F15"/>
-  </w:style>
-  <w:style w:type="table" w:default="1" w:styleId="Tablanormal">
-    <w:name w:val="Normal Table"/>
-    <w:uiPriority w:val="99"/>
-    <w:semiHidden/>
-    <w:unhideWhenUsed/>
-    <w:tblPr>
-      <w:tblInd w:w="0" w:type="dxa"/>
-      <w:tblCellMar>
-        <w:top w:w="0" w:type="dxa"/>
-        <w:left w:w="108" w:type="dxa"/>
-        <w:bottom w:w="0" w:type="dxa"/>
-        <w:right w:w="108" w:type="dxa"/>
-      </w:tblCellMar>
-    </w:tblPr>
-  </w:style>
-  <w:style w:type="numbering" w:default="1" w:styleId="Sinlista">
-    <w:name w:val="No List"/>
-    <w:uiPriority w:val="99"/>
-    <w:semiHidden/>
-    <w:unhideWhenUsed/>
-  </w:style>
-  <w:style w:type="paragraph" w:customStyle="1" w:styleId="6DE5E3DF9E2E47B8A49B3C626E6177E3">
-    <w:name w:val="6DE5E3DF9E2E47B8A49B3C626E6177E3"/>
-    <w:rsid w:val="00E13F15"/>
-  </w:style>
-  <w:style w:type="paragraph" w:customStyle="1" w:styleId="DE06497C2DC349EF86FB131B89C1D08B">
-    <w:name w:val="DE06497C2DC349EF86FB131B89C1D08B"/>
-    <w:rsid w:val="00E13F15"/>
-  </w:style>
-  <w:style w:type="paragraph" w:customStyle="1" w:styleId="F75D3B6DCF884E3DB33230DEED9D173A">
-    <w:name w:val="F75D3B6DCF884E3DB33230DEED9D173A"/>
-    <w:rsid w:val="00E13F15"/>
-  </w:style>
-  <w:style w:type="paragraph" w:customStyle="1" w:styleId="79382082DD2C462D886952BFC5831D43">
-    <w:name w:val="79382082DD2C462D886952BFC5831D43"/>
-    <w:rsid w:val="00E13F15"/>
-  </w:style>
-  <w:style w:type="paragraph" w:customStyle="1" w:styleId="930559665C9E410CB5C111AF92D81104">
-    <w:name w:val="930559665C9E410CB5C111AF92D81104"/>
-    <w:rsid w:val="00E13F15"/>
-  </w:style>
-  <w:style w:type="paragraph" w:customStyle="1" w:styleId="E3131331492F47BE9DD8B514BABCC7E4">
-    <w:name w:val="E3131331492F47BE9DD8B514BABCC7E4"/>
-    <w:rsid w:val="00E13F15"/>
-  </w:style>
-  <w:style w:type="paragraph" w:customStyle="1" w:styleId="E118D18DE53A45F0B9427A58F442AD0A">
-    <w:name w:val="E118D18DE53A45F0B9427A58F442AD0A"/>
-    <w:rsid w:val="00E13F15"/>
-  </w:style>
-  <w:style w:type="paragraph" w:customStyle="1" w:styleId="D9606F5CC7DE4879974E9DBCDAC27548">
-    <w:name w:val="D9606F5CC7DE4879974E9DBCDAC27548"/>
-    <w:rsid w:val="00E13F15"/>
-  </w:style>
-  <w:style w:type="paragraph" w:customStyle="1" w:styleId="3CD55FD8AFCC4D7F85D198D310093A09">
-    <w:name w:val="3CD55FD8AFCC4D7F85D198D310093A09"/>
-    <w:rsid w:val="00E13F15"/>
-  </w:style>
-</w:styles>
-</file>
-
-<file path=word/glossary/stylesWithEffects.xml><?xml version="1.0" encoding="utf-8"?>
-<w:styles xmlns:wpc="http://schemas.microsoft.com/office/word/2010/wordprocessingCanvas" xmlns:mc="http://schemas.openxmlformats.org/markup-compatibility/2006" xmlns:o="urn:schemas-microsoft-com:office:office" xmlns:r="http://schemas.openxmlformats.org/officeDocument/2006/relationships" xmlns:m="http://schemas.openxmlformats.org/officeDocument/2006/math" xmlns:v="urn:schemas-microsoft-com:vml" xmlns:wp14="http://schemas.microsoft.com/office/word/2010/wordprocessingDrawing" xmlns:wp="http://schemas.openxmlformats.org/drawingml/2006/wordprocessingDrawing" xmlns:w10="urn:schemas-microsoft-com:office:word" xmlns:w="http://schemas.openxmlformats.org/wordprocessingml/2006/main" xmlns:w14="http://schemas.microsoft.com/office/word/2010/wordml" xmlns:wpg="http://schemas.microsoft.com/office/word/2010/wordprocessingGroup" xmlns:wpi="http://schemas.microsoft.com/office/word/2010/wordprocessingInk" xmlns:wne="http://schemas.microsoft.com/office/word/2006/wordml" xmlns:wps="http://schemas.microsoft.com/office/word/2010/wordprocessingShape" mc:Ignorable="w14 wp14">
-  <w:docDefaults>
-    <w:rPrDefault>
-      <w:rPr>
-        <w:rFonts w:asciiTheme="minorHAnsi" w:eastAsiaTheme="minorEastAsia" w:hAnsiTheme="minorHAnsi" w:cstheme="minorBidi"/>
-        <w:sz w:val="22"/>
-        <w:szCs w:val="22"/>
-        <w:lang w:val="es-AR" w:eastAsia="es-AR" w:bidi="ar-SA"/>
-      </w:rPr>
-    </w:rPrDefault>
-    <w:pPrDefault>
-      <w:pPr>
-        <w:spacing w:after="200" w:line="276" w:lineRule="auto"/>
-      </w:pPr>
-    </w:pPrDefault>
-  </w:docDefaults>
-  <w:latentStyles w:defLockedState="0" w:defUIPriority="99" w:defSemiHidden="1" w:defUnhideWhenUsed="1" w:defQFormat="0" w:count="267">
-    <w:lsdException w:name="Normal" w:semiHidden="0" w:uiPriority="0" w:unhideWhenUsed="0" w:qFormat="1"/>
-    <w:lsdException w:name="heading 1" w:semiHidden="0" w:uiPriority="9" w:unhideWhenUsed="0" w:qFormat="1"/>
-    <w:lsdException w:name="heading 2" w:uiPriority="9" w:qFormat="1"/>
-    <w:lsdException w:name="heading 3" w:uiPriority="9" w:qFormat="1"/>
-    <w:lsdException w:name="heading 4" w:uiPriority="9" w:qFormat="1"/>
-    <w:lsdException w:name="heading 5" w:uiPriority="9" w:qFormat="1"/>
-    <w:lsdException w:name="heading 6" w:uiPriority="9" w:qFormat="1"/>
-    <w:lsdException w:name="heading 7" w:uiPriority="9" w:qFormat="1"/>
-    <w:lsdException w:name="heading 8" w:uiPriority="9" w:qFormat="1"/>
-    <w:lsdException w:name="heading 9" w:uiPriority="9" w:qFormat="1"/>
-    <w:lsdException w:name="toc 1" w:uiPriority="39"/>
-    <w:lsdException w:name="toc 2" w:uiPriority="39"/>
-    <w:lsdException w:name="toc 3" w:uiPriority="39"/>
-    <w:lsdException w:name="toc 4" w:uiPriority="39"/>
-    <w:lsdException w:name="toc 5" w:uiPriority="39"/>
-    <w:lsdException w:name="toc 6" w:uiPriority="39"/>
-    <w:lsdException w:name="toc 7" w:uiPriority="39"/>
-    <w:lsdException w:name="toc 8" w:uiPriority="39"/>
-    <w:lsdException w:name="toc 9" w:uiPriority="39"/>
-    <w:lsdException w:name="caption" w:uiPriority="35" w:qFormat="1"/>
-    <w:lsdException w:name="Title" w:semiHidden="0" w:uiPriority="10" w:unhideWhenUsed="0" w:qFormat="1"/>
-    <w:lsdException w:name="Default Paragraph Font" w:uiPriority="1"/>
-    <w:lsdException w:name="Subtitle" w:semiHidden="0" w:uiPriority="11" w:unhideWhenUsed="0" w:qFormat="1"/>
-    <w:lsdException w:name="Strong" w:semiHidden="0" w:uiPriority="22" w:unhideWhenUsed="0" w:qFormat="1"/>
-    <w:lsdException w:name="Emphasis" w:semiHidden="0" w:uiPriority="20" w:unhideWhenUsed="0" w:qFormat="1"/>
-    <w:lsdException w:name="Table Grid" w:semiHidden="0" w:uiPriority="59" w:unhideWhenUsed="0"/>
-    <w:lsdException w:name="Placeholder Text" w:unhideWhenUsed="0"/>
-    <w:lsdException w:name="No Spacing" w:semiHidden="0" w:uiPriority="1" w:unhideWhenUsed="0" w:qFormat="1"/>
-    <w:lsdException w:name="Light Shading" w:semiHidden="0" w:uiPriority="60" w:unhideWhenUsed="0"/>
-    <w:lsdException w:name="Light List" w:semiHidden="0" w:uiPriority="61" w:unhideWhenUsed="0"/>
-    <w:lsdException w:name="Light Grid" w:semiHidden="0" w:uiPriority="62" w:unhideWhenUsed="0"/>
-    <w:lsdException w:name="Medium Shading 1" w:semiHidden="0" w:uiPriority="63" w:unhideWhenUsed="0"/>
-    <w:lsdException w:name="Medium Shading 2" w:semiHidden="0" w:uiPriority="64" w:unhideWhenUsed="0"/>
-    <w:lsdException w:name="Medium List 1" w:semiHidden="0" w:uiPriority="65" w:unhideWhenUsed="0"/>
-    <w:lsdException w:name="Medium List 2" w:semiHidden="0" w:uiPriority="66" w:unhideWhenUsed="0"/>
-    <w:lsdException w:name="Medium Grid 1" w:semiHidden="0" w:uiPriority="67" w:unhideWhenUsed="0"/>
-    <w:lsdException w:name="Medium Grid 2" w:semiHidden="0" w:uiPriority="68" w:unhideWhenUsed="0"/>
-    <w:lsdException w:name="Medium Grid 3" w:semiHidden="0" w:uiPriority="69" w:unhideWhenUsed="0"/>
-    <w:lsdException w:name="Dark List" w:semiHidden="0" w:uiPriority="70" w:unhideWhenUsed="0"/>
-    <w:lsdException w:name="Colorful Shading" w:semiHidden="0" w:uiPriority="71" w:unhideWhenUsed="0"/>
-    <w:lsdException w:name="Colorful List" w:semiHidden="0" w:uiPriority="72" w:unhideWhenUsed="0"/>
-    <w:lsdException w:name="Colorful Grid" w:semiHidden="0" w:uiPriority="73" w:unhideWhenUsed="0"/>
-    <w:lsdException w:name="Light Shading Accent 1" w:semiHidden="0" w:uiPriority="60" w:unhideWhenUsed="0"/>
-    <w:lsdException w:name="Light List Accent 1" w:semiHidden="0" w:uiPriority="61" w:unhideWhenUsed="0"/>
-    <w:lsdException w:name="Light Grid Accent 1" w:semiHidden="0" w:uiPriority="62" w:unhideWhenUsed="0"/>
-    <w:lsdException w:name="Medium Shading 1 Accent 1" w:semiHidden="0" w:uiPriority="63" w:unhideWhenUsed="0"/>
-    <w:lsdException w:name="Medium Shading 2 Accent 1" w:semiHidden="0" w:uiPriority="64" w:unhideWhenUsed="0"/>
-    <w:lsdException w:name="Medium List 1 Accent 1" w:semiHidden="0" w:uiPriority="65" w:unhideWhenUsed="0"/>
-    <w:lsdException w:name="Revision" w:unhideWhenUsed="0"/>
-    <w:lsdException w:name="List Paragraph" w:semiHidden="0" w:uiPriority="34" w:unhideWhenUsed="0" w:qFormat="1"/>
-    <w:lsdException w:name="Quote" w:semiHidden="0" w:uiPriority="29" w:unhideWhenUsed="0" w:qFormat="1"/>
-    <w:lsdException w:name="Intense Quote" w:semiHidden="0" w:uiPriority="30" w:unhideWhenUsed="0" w:qFormat="1"/>
-    <w:lsdException w:name="Medium List 2 Accent 1" w:semiHidden="0" w:uiPriority="66" w:unhideWhenUsed="0"/>
-    <w:lsdException w:name="Medium Grid 1 Accent 1" w:semiHidden="0" w:uiPriority="67" w:unhideWhenUsed="0"/>
-    <w:lsdException w:name="Medium Grid 2 Accent 1" w:semiHidden="0" w:uiPriority="68" w:unhideWhenUsed="0"/>
-    <w:lsdException w:name="Medium Grid 3 Accent 1" w:semiHidden="0" w:uiPriority="69" w:unhideWhenUsed="0"/>
-    <w:lsdException w:name="Dark List Accent 1" w:semiHidden="0" w:uiPriority="70" w:unhideWhenUsed="0"/>
-    <w:lsdException w:name="Colorful Shading Accent 1" w:semiHidden="0" w:uiPriority="71" w:unhideWhenUsed="0"/>
-    <w:lsdException w:name="Colorful List Accent 1" w:semiHidden="0" w:uiPriority="72" w:unhideWhenUsed="0"/>
-    <w:lsdException w:name="Colorful Grid Accent 1" w:semiHidden="0" w:uiPriority="73" w:unhideWhenUsed="0"/>
-    <w:lsdException w:name="Light Shading Accent 2" w:semiHidden="0" w:uiPriority="60" w:unhideWhenUsed="0"/>
-    <w:lsdException w:name="Light List Accent 2" w:semiHidden="0" w:uiPriority="61" w:unhideWhenUsed="0"/>
-    <w:lsdException w:name="Light Grid Accent 2" w:semiHidden="0" w:uiPriority="62" w:unhideWhenUsed="0"/>
-    <w:lsdException w:name="Medium Shading 1 Accent 2" w:semiHidden="0" w:uiPriority="63" w:unhideWhenUsed="0"/>
-    <w:lsdException w:name="Medium Shading 2 Accent 2" w:semiHidden="0" w:uiPriority="64" w:unhideWhenUsed="0"/>
-    <w:lsdException w:name="Medium List 1 Accent 2" w:semiHidden="0" w:uiPriority="65" w:unhideWhenUsed="0"/>
-    <w:lsdException w:name="Medium List 2 Accent 2" w:semiHidden="0" w:uiPriority="66" w:unhideWhenUsed="0"/>
-    <w:lsdException w:name="Medium Grid 1 Accent 2" w:semiHidden="0" w:uiPriority="67" w:unhideWhenUsed="0"/>
-    <w:lsdException w:name="Medium Grid 2 Accent 2" w:semiHidden="0" w:uiPriority="68" w:unhideWhenUsed="0"/>
-    <w:lsdException w:name="Medium Grid 3 Accent 2" w:semiHidden="0" w:uiPriority="69" w:unhideWhenUsed="0"/>
-    <w:lsdException w:name="Dark List Accent 2" w:semiHidden="0" w:uiPriority="70" w:unhideWhenUsed="0"/>
-    <w:lsdException w:name="Colorful Shading Accent 2" w:semiHidden="0" w:uiPriority="71" w:unhideWhenUsed="0"/>
-    <w:lsdException w:name="Colorful List Accent 2" w:semiHidden="0" w:uiPriority="72" w:unhideWhenUsed="0"/>
-    <w:lsdException w:name="Colorful Grid Accent 2" w:semiHidden="0" w:uiPriority="73" w:unhideWhenUsed="0"/>
-    <w:lsdException w:name="Light Shading Accent 3" w:semiHidden="0" w:uiPriority="60" w:unhideWhenUsed="0"/>
-    <w:lsdException w:name="Light List Accent 3" w:semiHidden="0" w:uiPriority="61" w:unhideWhenUsed="0"/>
-    <w:lsdException w:name="Light Grid Accent 3" w:semiHidden="0" w:uiPriority="62" w:unhideWhenUsed="0"/>
-    <w:lsdException w:name="Medium Shading 1 Accent 3" w:semiHidden="0" w:uiPriority="63" w:unhideWhenUsed="0"/>
-    <w:lsdException w:name="Medium Shading 2 Accent 3" w:semiHidden="0" w:uiPriority="64" w:unhideWhenUsed="0"/>
-    <w:lsdException w:name="Medium List 1 Accent 3" w:semiHidden="0" w:uiPriority="65" w:unhideWhenUsed="0"/>
-    <w:lsdException w:name="Medium List 2 Accent 3" w:semiHidden="0" w:uiPriority="66" w:unhideWhenUsed="0"/>
-    <w:lsdException w:name="Medium Grid 1 Accent 3" w:semiHidden="0" w:uiPriority="67" w:unhideWhenUsed="0"/>
-    <w:lsdException w:name="Medium Grid 2 Accent 3" w:semiHidden="0" w:uiPriority="68" w:unhideWhenUsed="0"/>
-    <w:lsdException w:name="Medium Grid 3 Accent 3" w:semiHidden="0" w:uiPriority="69" w:unhideWhenUsed="0"/>
-    <w:lsdException w:name="Dark List Accent 3" w:semiHidden="0" w:uiPriority="70" w:unhideWhenUsed="0"/>
-    <w:lsdException w:name="Colorful Shading Accent 3" w:semiHidden="0" w:uiPriority="71" w:unhideWhenUsed="0"/>
-    <w:lsdException w:name="Colorful List Accent 3" w:semiHidden="0" w:uiPriority="72" w:unhideWhenUsed="0"/>
-    <w:lsdException w:name="Colorful Grid Accent 3" w:semiHidden="0" w:uiPriority="73" w:unhideWhenUsed="0"/>
-    <w:lsdException w:name="Light Shading Accent 4" w:semiHidden="0" w:uiPriority="60" w:unhideWhenUsed="0"/>
-    <w:lsdException w:name="Light List Accent 4" w:semiHidden="0" w:uiPriority="61" w:unhideWhenUsed="0"/>
-    <w:lsdException w:name="Light Grid Accent 4" w:semiHidden="0" w:uiPriority="62" w:unhideWhenUsed="0"/>
-    <w:lsdException w:name="Medium Shading 1 Accent 4" w:semiHidden="0" w:uiPriority="63" w:unhideWhenUsed="0"/>
-    <w:lsdException w:name="Medium Shading 2 Accent 4" w:semiHidden="0" w:uiPriority="64" w:unhideWhenUsed="0"/>
-    <w:lsdException w:name="Medium List 1 Accent 4" w:semiHidden="0" w:uiPriority="65" w:unhideWhenUsed="0"/>
-    <w:lsdException w:name="Medium List 2 Accent 4" w:semiHidden="0" w:uiPriority="66" w:unhideWhenUsed="0"/>
-    <w:lsdException w:name="Medium Grid 1 Accent 4" w:semiHidden="0" w:uiPriority="67" w:unhideWhenUsed="0"/>
-    <w:lsdException w:name="Medium Grid 2 Accent 4" w:semiHidden="0" w:uiPriority="68" w:unhideWhenUsed="0"/>
-    <w:lsdException w:name="Medium Grid 3 Accent 4" w:semiHidden="0" w:uiPriority="69" w:unhideWhenUsed="0"/>
-    <w:lsdException w:name="Dark List Accent 4" w:semiHidden="0" w:uiPriority="70" w:unhideWhenUsed="0"/>
-    <w:lsdException w:name="Colorful Shading Accent 4" w:semiHidden="0" w:uiPriority="71" w:unhideWhenUsed="0"/>
-    <w:lsdException w:name="Colorful List Accent 4" w:semiHidden="0" w:uiPriority="72" w:unhideWhenUsed="0"/>
-    <w:lsdException w:name="Colorful Grid Accent 4" w:semiHidden="0" w:uiPriority="73" w:unhideWhenUsed="0"/>
-    <w:lsdException w:name="Light Shading Accent 5" w:semiHidden="0" w:uiPriority="60" w:unhideWhenUsed="0"/>
-    <w:lsdException w:name="Light List Accent 5" w:semiHidden="0" w:uiPriority="61" w:unhideWhenUsed="0"/>
-    <w:lsdException w:name="Light Grid Accent 5" w:semiHidden="0" w:uiPriority="62" w:unhideWhenUsed="0"/>
-    <w:lsdException w:name="Medium Shading 1 Accent 5" w:semiHidden="0" w:uiPriority="63" w:unhideWhenUsed="0"/>
-    <w:lsdException w:name="Medium Shading 2 Accent 5" w:semiHidden="0" w:uiPriority="64" w:unhideWhenUsed="0"/>
-    <w:lsdException w:name="Medium List 1 Accent 5" w:semiHidden="0" w:uiPriority="65" w:unhideWhenUsed="0"/>
-    <w:lsdException w:name="Medium List 2 Accent 5" w:semiHidden="0" w:uiPriority="66" w:unhideWhenUsed="0"/>
-    <w:lsdException w:name="Medium Grid 1 Accent 5" w:semiHidden="0" w:uiPriority="67" w:unhideWhenUsed="0"/>
-    <w:lsdException w:name="Medium Grid 2 Accent 5" w:semiHidden="0" w:uiPriority="68" w:unhideWhenUsed="0"/>
-    <w:lsdException w:name="Medium Grid 3 Accent 5" w:semiHidden="0" w:uiPriority="69" w:unhideWhenUsed="0"/>
-    <w:lsdException w:name="Dark List Accent 5" w:semiHidden="0" w:uiPriority="70" w:unhideWhenUsed="0"/>
-    <w:lsdException w:name="Colorful Shading Accent 5" w:semiHidden="0" w:uiPriority="71" w:unhideWhenUsed="0"/>
-    <w:lsdException w:name="Colorful List Accent 5" w:semiHidden="0" w:uiPriority="72" w:unhideWhenUsed="0"/>
-    <w:lsdException w:name="Colorful Grid Accent 5" w:semiHidden="0" w:uiPriority="73" w:unhideWhenUsed="0"/>
-    <w:lsdException w:name="Light Shading Accent 6" w:semiHidden="0" w:uiPriority="60" w:unhideWhenUsed="0"/>
-    <w:lsdException w:name="Light List Accent 6" w:semiHidden="0" w:uiPriority="61" w:unhideWhenUsed="0"/>
-    <w:lsdException w:name="Light Grid Accent 6" w:semiHidden="0" w:uiPriority="62" w:unhideWhenUsed="0"/>
-    <w:lsdException w:name="Medium Shading 1 Accent 6" w:semiHidden="0" w:uiPriority="63" w:unhideWhenUsed="0"/>
-    <w:lsdException w:name="Medium Shading 2 Accent 6" w:semiHidden="0" w:uiPriority="64" w:unhideWhenUsed="0"/>
-    <w:lsdException w:name="Medium List 1 Accent 6" w:semiHidden="0" w:uiPriority="65" w:unhideWhenUsed="0"/>
-    <w:lsdException w:name="Medium List 2 Accent 6" w:semiHidden="0" w:uiPriority="66" w:unhideWhenUsed="0"/>
-    <w:lsdException w:name="Medium Grid 1 Accent 6" w:semiHidden="0" w:uiPriority="67" w:unhideWhenUsed="0"/>
-    <w:lsdException w:name="Medium Grid 2 Accent 6" w:semiHidden="0" w:uiPriority="68" w:unhideWhenUsed="0"/>
-    <w:lsdException w:name="Medium Grid 3 Accent 6" w:semiHidden="0" w:uiPriority="69" w:unhideWhenUsed="0"/>
-    <w:lsdException w:name="Dark List Accent 6" w:semiHidden="0" w:uiPriority="70" w:unhideWhenUsed="0"/>
-    <w:lsdException w:name="Colorful Shading Accent 6" w:semiHidden="0" w:uiPriority="71" w:unhideWhenUsed="0"/>
-    <w:lsdException w:name="Colorful List Accent 6" w:semiHidden="0" w:uiPriority="72" w:unhideWhenUsed="0"/>
-    <w:lsdException w:name="Colorful Grid Accent 6" w:semiHidden="0" w:uiPriority="73" w:unhideWhenUsed="0"/>
-    <w:lsdException w:name="Subtle Emphasis" w:semiHidden="0" w:uiPriority="19" w:unhideWhenUsed="0" w:qFormat="1"/>
-    <w:lsdException w:name="Intense Emphasis" w:semiHidden="0" w:uiPriority="21" w:unhideWhenUsed="0" w:qFormat="1"/>
-    <w:lsdException w:name="Subtle Reference" w:semiHidden="0" w:uiPriority="31" w:unhideWhenUsed="0" w:qFormat="1"/>
-    <w:lsdException w:name="Intense Reference" w:semiHidden="0" w:uiPriority="32" w:unhideWhenUsed="0" w:qFormat="1"/>
-    <w:lsdException w:name="Book Title" w:semiHidden="0" w:uiPriority="33" w:unhideWhenUsed="0" w:qFormat="1"/>
-    <w:lsdException w:name="Bibliography" w:uiPriority="37"/>
-    <w:lsdException w:name="TOC Heading" w:uiPriority="39" w:qFormat="1"/>
-  </w:latentStyles>
-  <w:style w:type="paragraph" w:default="1" w:styleId="Normal">
-    <w:name w:val="Normal"/>
-    <w:qFormat/>
-    <w:rsid w:val="00E13F15"/>
-    <w:rPr>
-      <w:rFonts w:cs="Times New Roman"/>
-      <w:sz w:val="3276"/>
-      <w:szCs w:val="3276"/>
-    </w:rPr>
-  </w:style>
-  <w:style w:type="character" w:default="1" w:styleId="Fuentedeprrafopredeter">
-    <w:name w:val="Default Paragraph Font"/>
-    <w:uiPriority w:val="1"/>
-    <w:semiHidden/>
-    <w:unhideWhenUsed/>
-    <w:rsid w:val="00E13F15"/>
-  </w:style>
-  <w:style w:type="table" w:default="1" w:styleId="Tablanormal">
-    <w:name w:val="Normal Table"/>
-    <w:uiPriority w:val="99"/>
-    <w:semiHidden/>
-    <w:unhideWhenUsed/>
-    <w:tblPr>
-      <w:tblInd w:w="0" w:type="dxa"/>
-      <w:tblCellMar>
-        <w:top w:w="0" w:type="dxa"/>
-        <w:left w:w="108" w:type="dxa"/>
-        <w:bottom w:w="0" w:type="dxa"/>
-        <w:right w:w="108" w:type="dxa"/>
-      </w:tblCellMar>
-    </w:tblPr>
-  </w:style>
-  <w:style w:type="numbering" w:default="1" w:styleId="Sinlista">
-    <w:name w:val="No List"/>
-    <w:uiPriority w:val="99"/>
-    <w:semiHidden/>
-    <w:unhideWhenUsed/>
-  </w:style>
-  <w:style w:type="paragraph" w:customStyle="1" w:styleId="6DE5E3DF9E2E47B8A49B3C626E6177E3">
-    <w:name w:val="6DE5E3DF9E2E47B8A49B3C626E6177E3"/>
-    <w:rsid w:val="00E13F15"/>
-  </w:style>
-  <w:style w:type="paragraph" w:customStyle="1" w:styleId="DE06497C2DC349EF86FB131B89C1D08B">
-    <w:name w:val="DE06497C2DC349EF86FB131B89C1D08B"/>
-    <w:rsid w:val="00E13F15"/>
-  </w:style>
-  <w:style w:type="paragraph" w:customStyle="1" w:styleId="F75D3B6DCF884E3DB33230DEED9D173A">
-    <w:name w:val="F75D3B6DCF884E3DB33230DEED9D173A"/>
-    <w:rsid w:val="00E13F15"/>
-  </w:style>
-  <w:style w:type="paragraph" w:customStyle="1" w:styleId="79382082DD2C462D886952BFC5831D43">
-    <w:name w:val="79382082DD2C462D886952BFC5831D43"/>
-    <w:rsid w:val="00E13F15"/>
-  </w:style>
-  <w:style w:type="paragraph" w:customStyle="1" w:styleId="930559665C9E410CB5C111AF92D81104">
-    <w:name w:val="930559665C9E410CB5C111AF92D81104"/>
-    <w:rsid w:val="00E13F15"/>
-  </w:style>
-  <w:style w:type="paragraph" w:customStyle="1" w:styleId="E3131331492F47BE9DD8B514BABCC7E4">
-    <w:name w:val="E3131331492F47BE9DD8B514BABCC7E4"/>
-    <w:rsid w:val="00E13F15"/>
-  </w:style>
-  <w:style w:type="paragraph" w:customStyle="1" w:styleId="E118D18DE53A45F0B9427A58F442AD0A">
-    <w:name w:val="E118D18DE53A45F0B9427A58F442AD0A"/>
-    <w:rsid w:val="00E13F15"/>
-  </w:style>
-  <w:style w:type="paragraph" w:customStyle="1" w:styleId="D9606F5CC7DE4879974E9DBCDAC27548">
-    <w:name w:val="D9606F5CC7DE4879974E9DBCDAC27548"/>
-    <w:rsid w:val="00E13F15"/>
-  </w:style>
-  <w:style w:type="paragraph" w:customStyle="1" w:styleId="3CD55FD8AFCC4D7F85D198D310093A09">
-    <w:name w:val="3CD55FD8AFCC4D7F85D198D310093A09"/>
-    <w:rsid w:val="00E13F15"/>
-  </w:style>
-</w:styles>
-</file>
-
-<file path=word/glossary/webSettings.xml><?xml version="1.0" encoding="utf-8"?>
-<w:webSettings xmlns:mc="http://schemas.openxmlformats.org/markup-compatibility/2006" xmlns:r="http://schemas.openxmlformats.org/officeDocument/2006/relationships" xmlns:w="http://schemas.openxmlformats.org/wordprocessingml/2006/main" xmlns:w14="http://schemas.microsoft.com/office/word/2010/wordml" mc:Ignorable="w14">
-  <w:optimizeForBrowser/>
-  <w:allowPNG/>
-</w:webSettings>
-</file>
-
 <file path=word/theme/theme1.xml><?xml version="1.0" encoding="utf-8"?>
 <a:theme xmlns:a="http://schemas.openxmlformats.org/drawingml/2006/main" name="Tema de Office">
   <a:themeElements>
@@ -20073,7 +19321,7 @@
 </file>
 
 <file path=customXml/itemProps2.xml><?xml version="1.0" encoding="utf-8"?>
-<ds:datastoreItem xmlns:ds="http://schemas.openxmlformats.org/officeDocument/2006/customXml" ds:itemID="{F8E2FAFD-0334-428B-9E71-364320FBC64F}">
+<ds:datastoreItem xmlns:ds="http://schemas.openxmlformats.org/officeDocument/2006/customXml" ds:itemID="{3DE8A837-19B8-4CAC-838A-8CC010F15E15}">
   <ds:schemaRefs>
     <ds:schemaRef ds:uri="http://schemas.openxmlformats.org/officeDocument/2006/bibliography"/>
   </ds:schemaRefs>

</xml_diff>